<commit_message>
parsed document.have bugs. images not yet taken
</commit_message>
<xml_diff>
--- a/src/docs/debug.docx
+++ b/src/docs/debug.docx
@@ -249,6 +249,8 @@
       <w:pPr>
         <w:jc w:val="center"/>
       </w:pPr>
+      <w:bookmarkStart w:id="0" w:name="_GoBack"/>
+      <w:bookmarkEnd w:id="0"/>
     </w:p>
     <w:p>
       <w:pPr>
@@ -259,3523 +261,490 @@
       <w:pPr>
         <w:numPr>
           <w:ilvl w:val="0"/>
-          <w:numId w:val="6"/>
+          <w:numId w:val="37"/>
         </w:numPr>
-        <w:rPr>
-          <w:i/>
-          <w:lang w:val="en-US"/>
-        </w:rPr>
+        <w:suppressAutoHyphens/>
       </w:pPr>
       <w:r>
         <w:rPr>
-          <w:lang w:val="en-US"/>
+          <w:noProof/>
         </w:rPr>
-        <w:t xml:space="preserve">Care </w:t>
+        <w:drawing>
+          <wp:anchor distT="0" distB="0" distL="114300" distR="114300" simplePos="0" relativeHeight="251659264" behindDoc="0" locked="0" layoutInCell="1" allowOverlap="1" wp14:anchorId="2A8B75F5" wp14:editId="4338F286">
+            <wp:simplePos x="0" y="0"/>
+            <wp:positionH relativeFrom="column">
+              <wp:posOffset>2530475</wp:posOffset>
+            </wp:positionH>
+            <wp:positionV relativeFrom="paragraph">
+              <wp:posOffset>276225</wp:posOffset>
+            </wp:positionV>
+            <wp:extent cx="3055620" cy="831850"/>
+            <wp:effectExtent l="0" t="0" r="0" b="0"/>
+            <wp:wrapSquare wrapText="bothSides"/>
+            <wp:docPr id="30" name="bild9" descr="Description: http://elearning.shv-fsvl.ch/pics/9.jpg"/>
+            <wp:cNvGraphicFramePr>
+              <a:graphicFrameLocks xmlns:a="http://schemas.openxmlformats.org/drawingml/2006/main" noChangeAspect="1"/>
+            </wp:cNvGraphicFramePr>
+            <a:graphic xmlns:a="http://schemas.openxmlformats.org/drawingml/2006/main">
+              <a:graphicData uri="http://schemas.openxmlformats.org/drawingml/2006/picture">
+                <pic:pic xmlns:pic="http://schemas.openxmlformats.org/drawingml/2006/picture">
+                  <pic:nvPicPr>
+                    <pic:cNvPr id="0" name="bild9" descr="Description: http://elearning.shv-fsvl.ch/pics/9.jpg"/>
+                    <pic:cNvPicPr>
+                      <a:picLocks noChangeAspect="1" noChangeArrowheads="1"/>
+                    </pic:cNvPicPr>
+                  </pic:nvPicPr>
+                  <pic:blipFill>
+                    <a:blip r:embed="rId5">
+                      <a:extLst>
+                        <a:ext uri="{28A0092B-C50C-407E-A947-70E740481C1C}">
+                          <a14:useLocalDpi xmlns:a14="http://schemas.microsoft.com/office/drawing/2010/main" val="0"/>
+                        </a:ext>
+                      </a:extLst>
+                    </a:blip>
+                    <a:srcRect/>
+                    <a:stretch>
+                      <a:fillRect/>
+                    </a:stretch>
+                  </pic:blipFill>
+                  <pic:spPr bwMode="auto">
+                    <a:xfrm>
+                      <a:off x="0" y="0"/>
+                      <a:ext cx="3055620" cy="831850"/>
+                    </a:xfrm>
+                    <a:prstGeom prst="rect">
+                      <a:avLst/>
+                    </a:prstGeom>
+                    <a:noFill/>
+                    <a:ln>
+                      <a:noFill/>
+                    </a:ln>
+                  </pic:spPr>
+                </pic:pic>
+              </a:graphicData>
+            </a:graphic>
+            <wp14:sizeRelH relativeFrom="page">
+              <wp14:pctWidth>0</wp14:pctWidth>
+            </wp14:sizeRelH>
+            <wp14:sizeRelV relativeFrom="page">
+              <wp14:pctHeight>0</wp14:pctHeight>
+            </wp14:sizeRelV>
+          </wp:anchor>
+        </w:drawing>
       </w:r>
-      <w:proofErr w:type="spellStart"/>
       <w:r>
-        <w:rPr>
-          <w:lang w:val="en-US"/>
-        </w:rPr>
-        <w:t>este</w:t>
-      </w:r>
-      <w:proofErr w:type="spellEnd"/>
-      <w:r>
-        <w:rPr>
-          <w:lang w:val="en-US"/>
-        </w:rPr>
-        <w:t xml:space="preserve"> </w:t>
-      </w:r>
-      <w:proofErr w:type="spellStart"/>
-      <w:r>
-        <w:rPr>
-          <w:lang w:val="en-US"/>
-        </w:rPr>
-        <w:t>riscul</w:t>
-      </w:r>
-      <w:proofErr w:type="spellEnd"/>
-      <w:r>
-        <w:rPr>
-          <w:lang w:val="en-US"/>
-        </w:rPr>
-        <w:t xml:space="preserve"> </w:t>
-      </w:r>
-      <w:proofErr w:type="spellStart"/>
-      <w:r>
-        <w:rPr>
-          <w:lang w:val="en-US"/>
-        </w:rPr>
-        <w:t>asociat</w:t>
-      </w:r>
-      <w:proofErr w:type="spellEnd"/>
-      <w:r>
-        <w:rPr>
-          <w:lang w:val="en-US"/>
-        </w:rPr>
-        <w:t xml:space="preserve"> </w:t>
-      </w:r>
-      <w:proofErr w:type="spellStart"/>
-      <w:r>
-        <w:rPr>
-          <w:lang w:val="en-US"/>
-        </w:rPr>
-        <w:t>zborului</w:t>
-      </w:r>
-      <w:proofErr w:type="spellEnd"/>
-      <w:r>
-        <w:rPr>
-          <w:lang w:val="en-US"/>
-        </w:rPr>
-        <w:t xml:space="preserve"> cu </w:t>
-      </w:r>
-      <w:proofErr w:type="spellStart"/>
-      <w:r>
-        <w:rPr>
-          <w:lang w:val="en-US"/>
-        </w:rPr>
-        <w:t>acceleratorul</w:t>
-      </w:r>
-      <w:proofErr w:type="spellEnd"/>
-      <w:r>
-        <w:rPr>
-          <w:lang w:val="en-US"/>
-        </w:rPr>
-        <w:t xml:space="preserve"> </w:t>
-      </w:r>
-      <w:proofErr w:type="spellStart"/>
-      <w:r>
-        <w:rPr>
-          <w:lang w:val="en-US"/>
-        </w:rPr>
-        <w:t>actionat</w:t>
-      </w:r>
-      <w:proofErr w:type="spellEnd"/>
-      <w:r>
-        <w:rPr>
-          <w:lang w:val="en-US"/>
-        </w:rPr>
-        <w:t>:</w:t>
+        <w:t>Care din următoarele sondaje de temperatură măsurate la ora 02:00 indică prezența unei inversiuni la altitudine.</w:t>
       </w:r>
     </w:p>
     <w:p>
       <w:pPr>
-        <w:numPr>
-          <w:ilvl w:val="1"/>
-          <w:numId w:val="6"/>
-        </w:numPr>
+        <w:ind w:left="708"/>
+      </w:pPr>
+      <w:r>
+        <w:t>a) 1</w:t>
+      </w:r>
+    </w:p>
+    <w:p>
+      <w:pPr>
+        <w:ind w:left="708"/>
+      </w:pPr>
+      <w:r>
+        <w:t>b) 2</w:t>
+      </w:r>
+    </w:p>
+    <w:p>
+      <w:pPr>
+        <w:ind w:left="708"/>
         <w:rPr>
           <w:b/>
-          <w:lang w:val="en-US"/>
         </w:rPr>
       </w:pPr>
-      <w:proofErr w:type="spellStart"/>
       <w:r>
         <w:rPr>
           <w:b/>
-          <w:lang w:val="en-US"/>
         </w:rPr>
-        <w:t>r</w:t>
+        <w:t>c) 3</w:t>
+      </w:r>
+    </w:p>
+    <w:p>
+      <w:pPr>
+        <w:ind w:left="708"/>
+      </w:pPr>
+      <w:r>
+        <w:t>d) 4</w:t>
+      </w:r>
+    </w:p>
+    <w:p/>
+    <w:p/>
+    <w:p>
+      <w:pPr>
+        <w:numPr>
+          <w:ilvl w:val="0"/>
+          <w:numId w:val="37"/>
+        </w:numPr>
+        <w:suppressAutoHyphens/>
+      </w:pPr>
+      <w:r>
+        <w:rPr>
+          <w:noProof/>
+        </w:rPr>
+        <w:drawing>
+          <wp:anchor distT="0" distB="0" distL="114300" distR="114300" simplePos="0" relativeHeight="251660288" behindDoc="0" locked="0" layoutInCell="1" allowOverlap="1" wp14:anchorId="7ABCD332" wp14:editId="38FF212C">
+            <wp:simplePos x="0" y="0"/>
+            <wp:positionH relativeFrom="column">
+              <wp:posOffset>2530475</wp:posOffset>
+            </wp:positionH>
+            <wp:positionV relativeFrom="paragraph">
+              <wp:posOffset>325120</wp:posOffset>
+            </wp:positionV>
+            <wp:extent cx="3054350" cy="831215"/>
+            <wp:effectExtent l="0" t="0" r="0" b="0"/>
+            <wp:wrapSquare wrapText="bothSides"/>
+            <wp:docPr id="29" name="bild9" descr="Description: http://elearning.shv-fsvl.ch/pics/9.jpg"/>
+            <wp:cNvGraphicFramePr>
+              <a:graphicFrameLocks xmlns:a="http://schemas.openxmlformats.org/drawingml/2006/main" noChangeAspect="1"/>
+            </wp:cNvGraphicFramePr>
+            <a:graphic xmlns:a="http://schemas.openxmlformats.org/drawingml/2006/main">
+              <a:graphicData uri="http://schemas.openxmlformats.org/drawingml/2006/picture">
+                <pic:pic xmlns:pic="http://schemas.openxmlformats.org/drawingml/2006/picture">
+                  <pic:nvPicPr>
+                    <pic:cNvPr id="0" name="bild9" descr="Description: http://elearning.shv-fsvl.ch/pics/9.jpg"/>
+                    <pic:cNvPicPr>
+                      <a:picLocks noChangeAspect="1" noChangeArrowheads="1"/>
+                    </pic:cNvPicPr>
+                  </pic:nvPicPr>
+                  <pic:blipFill>
+                    <a:blip r:embed="rId5">
+                      <a:extLst>
+                        <a:ext uri="{28A0092B-C50C-407E-A947-70E740481C1C}">
+                          <a14:useLocalDpi xmlns:a14="http://schemas.microsoft.com/office/drawing/2010/main" val="0"/>
+                        </a:ext>
+                      </a:extLst>
+                    </a:blip>
+                    <a:srcRect/>
+                    <a:stretch>
+                      <a:fillRect/>
+                    </a:stretch>
+                  </pic:blipFill>
+                  <pic:spPr bwMode="auto">
+                    <a:xfrm>
+                      <a:off x="0" y="0"/>
+                      <a:ext cx="3054350" cy="831215"/>
+                    </a:xfrm>
+                    <a:prstGeom prst="rect">
+                      <a:avLst/>
+                    </a:prstGeom>
+                    <a:noFill/>
+                    <a:ln>
+                      <a:noFill/>
+                    </a:ln>
+                  </pic:spPr>
+                </pic:pic>
+              </a:graphicData>
+            </a:graphic>
+            <wp14:sizeRelH relativeFrom="page">
+              <wp14:pctWidth>0</wp14:pctWidth>
+            </wp14:sizeRelH>
+            <wp14:sizeRelV relativeFrom="page">
+              <wp14:pctHeight>0</wp14:pctHeight>
+            </wp14:sizeRelV>
+          </wp:anchor>
+        </w:drawing>
+      </w:r>
+      <w:r>
+        <w:t>Care din următoarele sondaje de temperatură măsurate la ora 02:00 indică prezența unei inversiuni la nivelul solului.</w:t>
+      </w:r>
+    </w:p>
+    <w:p>
+      <w:pPr>
+        <w:ind w:left="708"/>
+        <w:rPr>
+          <w:b/>
+        </w:rPr>
+      </w:pPr>
+      <w:r>
+        <w:rPr>
+          <w:b/>
+        </w:rPr>
+        <w:t>a) 1</w:t>
+      </w:r>
+    </w:p>
+    <w:p>
+      <w:pPr>
+        <w:ind w:left="708"/>
+      </w:pPr>
+      <w:r>
+        <w:t>b) 2</w:t>
+      </w:r>
+    </w:p>
+    <w:p>
+      <w:pPr>
+        <w:ind w:left="708"/>
+      </w:pPr>
+      <w:r>
+        <w:t>c) 3</w:t>
+      </w:r>
+    </w:p>
+    <w:p>
+      <w:pPr>
+        <w:ind w:left="708"/>
+      </w:pPr>
+      <w:r>
+        <w:t>d) 4</w:t>
+      </w:r>
+    </w:p>
+    <w:p/>
+    <w:p>
+      <w:r>
+        <w:br w:type="page"/>
+      </w:r>
+    </w:p>
+    <w:p>
+      <w:pPr>
+        <w:numPr>
+          <w:ilvl w:val="0"/>
+          <w:numId w:val="37"/>
+        </w:numPr>
+        <w:suppressAutoHyphens/>
+      </w:pPr>
+      <w:r>
+        <w:rPr>
+          <w:noProof/>
+        </w:rPr>
+        <w:lastRenderedPageBreak/>
+        <w:drawing>
+          <wp:anchor distT="0" distB="0" distL="114300" distR="114300" simplePos="0" relativeHeight="251661312" behindDoc="0" locked="0" layoutInCell="1" allowOverlap="1" wp14:anchorId="2EA86024" wp14:editId="0C7CFFAD">
+            <wp:simplePos x="0" y="0"/>
+            <wp:positionH relativeFrom="column">
+              <wp:posOffset>2511425</wp:posOffset>
+            </wp:positionH>
+            <wp:positionV relativeFrom="paragraph">
+              <wp:posOffset>306070</wp:posOffset>
+            </wp:positionV>
+            <wp:extent cx="3054350" cy="831215"/>
+            <wp:effectExtent l="0" t="0" r="0" b="0"/>
+            <wp:wrapSquare wrapText="bothSides"/>
+            <wp:docPr id="28" name="bild9" descr="Description: http://elearning.shv-fsvl.ch/pics/9.jpg"/>
+            <wp:cNvGraphicFramePr>
+              <a:graphicFrameLocks xmlns:a="http://schemas.openxmlformats.org/drawingml/2006/main" noChangeAspect="1"/>
+            </wp:cNvGraphicFramePr>
+            <a:graphic xmlns:a="http://schemas.openxmlformats.org/drawingml/2006/main">
+              <a:graphicData uri="http://schemas.openxmlformats.org/drawingml/2006/picture">
+                <pic:pic xmlns:pic="http://schemas.openxmlformats.org/drawingml/2006/picture">
+                  <pic:nvPicPr>
+                    <pic:cNvPr id="0" name="bild9" descr="Description: http://elearning.shv-fsvl.ch/pics/9.jpg"/>
+                    <pic:cNvPicPr>
+                      <a:picLocks noChangeAspect="1" noChangeArrowheads="1"/>
+                    </pic:cNvPicPr>
+                  </pic:nvPicPr>
+                  <pic:blipFill>
+                    <a:blip r:embed="rId5">
+                      <a:extLst>
+                        <a:ext uri="{28A0092B-C50C-407E-A947-70E740481C1C}">
+                          <a14:useLocalDpi xmlns:a14="http://schemas.microsoft.com/office/drawing/2010/main" val="0"/>
+                        </a:ext>
+                      </a:extLst>
+                    </a:blip>
+                    <a:srcRect/>
+                    <a:stretch>
+                      <a:fillRect/>
+                    </a:stretch>
+                  </pic:blipFill>
+                  <pic:spPr bwMode="auto">
+                    <a:xfrm>
+                      <a:off x="0" y="0"/>
+                      <a:ext cx="3054350" cy="831215"/>
+                    </a:xfrm>
+                    <a:prstGeom prst="rect">
+                      <a:avLst/>
+                    </a:prstGeom>
+                    <a:noFill/>
+                    <a:ln>
+                      <a:noFill/>
+                    </a:ln>
+                  </pic:spPr>
+                </pic:pic>
+              </a:graphicData>
+            </a:graphic>
+            <wp14:sizeRelH relativeFrom="page">
+              <wp14:pctWidth>0</wp14:pctWidth>
+            </wp14:sizeRelH>
+            <wp14:sizeRelV relativeFrom="page">
+              <wp14:pctHeight>0</wp14:pctHeight>
+            </wp14:sizeRelV>
+          </wp:anchor>
+        </w:drawing>
+      </w:r>
+      <w:r>
+        <w:t>Care din următoarele sondaje de temperatură măsurate la ora 02:00 indică prezența unei zoterme.</w:t>
+      </w:r>
+    </w:p>
+    <w:p>
+      <w:pPr>
+        <w:ind w:left="708"/>
+      </w:pPr>
+      <w:r>
+        <w:t>a) 1</w:t>
+      </w:r>
+    </w:p>
+    <w:p>
+      <w:pPr>
+        <w:ind w:left="708"/>
+      </w:pPr>
+      <w:r>
+        <w:t>b) 2</w:t>
+      </w:r>
+    </w:p>
+    <w:p>
+      <w:pPr>
+        <w:ind w:left="708"/>
+      </w:pPr>
+      <w:r>
+        <w:t>c) 3</w:t>
+      </w:r>
+    </w:p>
+    <w:p>
+      <w:pPr>
+        <w:ind w:left="708"/>
+        <w:rPr>
+          <w:b/>
+        </w:rPr>
+      </w:pPr>
+      <w:r>
+        <w:rPr>
+          <w:b/>
+        </w:rPr>
+        <w:t>d) 4</w:t>
+      </w:r>
+    </w:p>
+    <w:p/>
+    <w:p/>
+    <w:p>
+      <w:pPr>
+        <w:numPr>
+          <w:ilvl w:val="0"/>
+          <w:numId w:val="37"/>
+        </w:numPr>
+        <w:suppressAutoHyphens/>
+      </w:pPr>
+      <w:r>
+        <w:t>Ce presupune condensarea?</w:t>
+      </w:r>
+    </w:p>
+    <w:p>
+      <w:pPr>
+        <w:ind w:left="708"/>
+      </w:pPr>
+      <w:r>
+        <w:t>a) Trecerea din stare lichidă în stare solidă.</w:t>
+      </w:r>
+    </w:p>
+    <w:p>
+      <w:pPr>
+        <w:ind w:left="708"/>
+      </w:pPr>
+      <w:r>
+        <w:t>b) Trecerea din stare lichidă în stare gazoasă.</w:t>
+      </w:r>
+    </w:p>
+    <w:p>
+      <w:pPr>
+        <w:ind w:left="708"/>
+        <w:rPr>
+          <w:b/>
+        </w:rPr>
+      </w:pPr>
+      <w:r>
+        <w:rPr>
+          <w:b/>
+        </w:rPr>
+        <w:t>c) Trecerea din stare gazoasă în stare lichidă.</w:t>
+      </w:r>
+    </w:p>
+    <w:p>
+      <w:pPr>
+        <w:ind w:left="708"/>
+      </w:pPr>
+      <w:r>
+        <w:t>d) Trecerea din stare gazoasă în stare solidă.</w:t>
+      </w:r>
+    </w:p>
+    <w:p/>
+    <w:p>
+      <w:pPr>
+        <w:numPr>
+          <w:ilvl w:val="0"/>
+          <w:numId w:val="37"/>
+        </w:numPr>
+        <w:suppressAutoHyphens/>
+      </w:pPr>
+      <w:r>
+        <w:t xml:space="preserve">Care din următoarele schimbări de stare necesită energie sub formă de căldură? </w:t>
+      </w:r>
+    </w:p>
+    <w:p>
+      <w:pPr>
+        <w:ind w:left="708"/>
+      </w:pPr>
+      <w:r>
+        <w:t>a) Trecerea din stare lichidă în stare solidă.</w:t>
+      </w:r>
+    </w:p>
+    <w:p>
+      <w:pPr>
+        <w:ind w:left="708"/>
+        <w:rPr>
+          <w:b/>
+        </w:rPr>
+      </w:pPr>
+      <w:r>
+        <w:rPr>
+          <w:b/>
+        </w:rPr>
+        <w:t xml:space="preserve">b) Trecerea din stare </w:t>
       </w:r>
       <w:r>
         <w:rPr>
           <w:b/>
-          <w:lang w:val="en-US"/>
         </w:rPr>
-        <w:t>isc</w:t>
-      </w:r>
-      <w:proofErr w:type="spellEnd"/>
-      <w:r>
-        <w:rPr>
-          <w:b/>
-          <w:lang w:val="en-US"/>
-        </w:rPr>
-        <w:t xml:space="preserve"> </w:t>
-      </w:r>
-      <w:proofErr w:type="spellStart"/>
-      <w:r>
-        <w:rPr>
-          <w:b/>
-          <w:lang w:val="en-US"/>
-        </w:rPr>
-        <w:t>marit</w:t>
-      </w:r>
-      <w:proofErr w:type="spellEnd"/>
-      <w:r>
-        <w:rPr>
-          <w:b/>
-          <w:lang w:val="en-US"/>
-        </w:rPr>
-        <w:t xml:space="preserve"> de </w:t>
-      </w:r>
-      <w:proofErr w:type="spellStart"/>
-      <w:r>
-        <w:rPr>
-          <w:b/>
-          <w:lang w:val="en-US"/>
-        </w:rPr>
-        <w:t>inchideri</w:t>
-      </w:r>
-      <w:proofErr w:type="spellEnd"/>
-      <w:r>
-        <w:rPr>
-          <w:b/>
-          <w:lang w:val="en-US"/>
-        </w:rPr>
-        <w:t xml:space="preserve"> ale </w:t>
-      </w:r>
-      <w:proofErr w:type="spellStart"/>
-      <w:r>
-        <w:rPr>
-          <w:b/>
-          <w:lang w:val="en-US"/>
-        </w:rPr>
-        <w:t>voalurii</w:t>
-      </w:r>
-      <w:proofErr w:type="spellEnd"/>
-    </w:p>
-    <w:p>
-      <w:pPr>
-        <w:numPr>
-          <w:ilvl w:val="1"/>
-          <w:numId w:val="6"/>
-        </w:numPr>
-        <w:rPr>
-          <w:lang w:val="en-US"/>
-        </w:rPr>
-      </w:pPr>
-      <w:proofErr w:type="spellStart"/>
-      <w:r>
-        <w:rPr>
-          <w:lang w:val="en-US"/>
-        </w:rPr>
-        <w:t>r</w:t>
-      </w:r>
-      <w:r>
-        <w:rPr>
-          <w:lang w:val="en-US"/>
-        </w:rPr>
-        <w:t>isc</w:t>
-      </w:r>
-      <w:proofErr w:type="spellEnd"/>
-      <w:r>
-        <w:rPr>
-          <w:lang w:val="en-US"/>
-        </w:rPr>
-        <w:t xml:space="preserve"> </w:t>
-      </w:r>
-      <w:proofErr w:type="spellStart"/>
-      <w:r>
-        <w:rPr>
-          <w:lang w:val="en-US"/>
-        </w:rPr>
-        <w:t>marit</w:t>
-      </w:r>
-      <w:proofErr w:type="spellEnd"/>
-      <w:r>
-        <w:rPr>
-          <w:lang w:val="en-US"/>
-        </w:rPr>
-        <w:t xml:space="preserve"> de </w:t>
-      </w:r>
-      <w:proofErr w:type="spellStart"/>
-      <w:r>
-        <w:rPr>
-          <w:lang w:val="en-US"/>
-        </w:rPr>
-        <w:t>angajare</w:t>
-      </w:r>
-      <w:proofErr w:type="spellEnd"/>
-      <w:r>
-        <w:rPr>
-          <w:lang w:val="en-US"/>
-        </w:rPr>
-        <w:t xml:space="preserve"> in </w:t>
-      </w:r>
-      <w:proofErr w:type="spellStart"/>
-      <w:r>
-        <w:rPr>
-          <w:lang w:val="en-US"/>
-        </w:rPr>
-        <w:t>limita</w:t>
-      </w:r>
-      <w:proofErr w:type="spellEnd"/>
-      <w:r>
-        <w:rPr>
-          <w:lang w:val="en-US"/>
-        </w:rPr>
-        <w:t xml:space="preserve"> de </w:t>
-      </w:r>
-      <w:proofErr w:type="spellStart"/>
-      <w:r>
-        <w:rPr>
-          <w:lang w:val="en-US"/>
-        </w:rPr>
-        <w:t>viteza</w:t>
-      </w:r>
-      <w:proofErr w:type="spellEnd"/>
-    </w:p>
-    <w:p>
-      <w:pPr>
-        <w:numPr>
-          <w:ilvl w:val="1"/>
-          <w:numId w:val="6"/>
-        </w:numPr>
-        <w:rPr>
-          <w:i/>
-          <w:lang w:val="en-US"/>
-        </w:rPr>
-      </w:pPr>
-      <w:proofErr w:type="spellStart"/>
-      <w:r>
-        <w:rPr>
-          <w:lang w:val="en-US"/>
-        </w:rPr>
-        <w:t>nici</w:t>
-      </w:r>
-      <w:proofErr w:type="spellEnd"/>
-      <w:r>
-        <w:rPr>
-          <w:lang w:val="en-US"/>
-        </w:rPr>
-        <w:t xml:space="preserve"> un </w:t>
-      </w:r>
-      <w:proofErr w:type="spellStart"/>
-      <w:r>
-        <w:rPr>
-          <w:lang w:val="en-US"/>
-        </w:rPr>
-        <w:t>risc</w:t>
-      </w:r>
-      <w:proofErr w:type="spellEnd"/>
-      <w:r>
-        <w:rPr>
-          <w:lang w:val="en-US"/>
-        </w:rPr>
-        <w:t xml:space="preserve">, </w:t>
-      </w:r>
-      <w:proofErr w:type="spellStart"/>
-      <w:r>
-        <w:rPr>
-          <w:lang w:val="en-US"/>
-        </w:rPr>
-        <w:t>acest</w:t>
-      </w:r>
-      <w:proofErr w:type="spellEnd"/>
-      <w:r>
-        <w:rPr>
-          <w:lang w:val="en-US"/>
-        </w:rPr>
-        <w:t xml:space="preserve"> </w:t>
-      </w:r>
-      <w:proofErr w:type="spellStart"/>
-      <w:r>
-        <w:rPr>
-          <w:lang w:val="en-US"/>
-        </w:rPr>
-        <w:t>regim</w:t>
-      </w:r>
-      <w:proofErr w:type="spellEnd"/>
-      <w:r>
-        <w:rPr>
-          <w:lang w:val="en-US"/>
-        </w:rPr>
-        <w:t xml:space="preserve"> de </w:t>
-      </w:r>
-      <w:proofErr w:type="spellStart"/>
-      <w:r>
-        <w:rPr>
-          <w:lang w:val="en-US"/>
-        </w:rPr>
-        <w:t>zbor</w:t>
-      </w:r>
-      <w:proofErr w:type="spellEnd"/>
-      <w:r>
-        <w:rPr>
-          <w:lang w:val="en-US"/>
-        </w:rPr>
-        <w:t xml:space="preserve"> </w:t>
-      </w:r>
-      <w:proofErr w:type="spellStart"/>
-      <w:r>
-        <w:rPr>
-          <w:lang w:val="en-US"/>
-        </w:rPr>
-        <w:t>prezinta</w:t>
-      </w:r>
-      <w:proofErr w:type="spellEnd"/>
-      <w:r>
-        <w:rPr>
-          <w:lang w:val="en-US"/>
-        </w:rPr>
-        <w:t xml:space="preserve"> maximum de </w:t>
-      </w:r>
-      <w:proofErr w:type="spellStart"/>
-      <w:r>
-        <w:rPr>
-          <w:lang w:val="en-US"/>
-        </w:rPr>
-        <w:t>siguranta</w:t>
-      </w:r>
-      <w:proofErr w:type="spellEnd"/>
-    </w:p>
-    <w:p>
-      <w:pPr>
-        <w:rPr>
-          <w:i/>
-          <w:lang w:val="en-US"/>
-        </w:rPr>
-      </w:pPr>
-    </w:p>
-    <w:p>
-      <w:pPr>
-        <w:numPr>
-          <w:ilvl w:val="0"/>
-          <w:numId w:val="6"/>
-        </w:numPr>
-        <w:rPr>
-          <w:i/>
-          <w:lang w:val="en-US"/>
-        </w:rPr>
-      </w:pPr>
-      <w:r>
-        <w:rPr>
-          <w:lang w:val="en-US"/>
-        </w:rPr>
-        <w:t xml:space="preserve">In </w:t>
-      </w:r>
-      <w:proofErr w:type="spellStart"/>
-      <w:r>
-        <w:rPr>
-          <w:lang w:val="en-US"/>
-        </w:rPr>
-        <w:t>timpul</w:t>
-      </w:r>
-      <w:proofErr w:type="spellEnd"/>
-      <w:r>
-        <w:rPr>
-          <w:lang w:val="en-US"/>
-        </w:rPr>
-        <w:t xml:space="preserve"> </w:t>
-      </w:r>
-      <w:proofErr w:type="spellStart"/>
-      <w:r>
-        <w:rPr>
-          <w:lang w:val="en-US"/>
-        </w:rPr>
-        <w:t>unui</w:t>
-      </w:r>
-      <w:proofErr w:type="spellEnd"/>
-      <w:r>
-        <w:rPr>
-          <w:lang w:val="en-US"/>
-        </w:rPr>
-        <w:t xml:space="preserve"> </w:t>
-      </w:r>
-      <w:proofErr w:type="spellStart"/>
-      <w:r>
-        <w:rPr>
-          <w:lang w:val="en-US"/>
-        </w:rPr>
-        <w:t>viraj</w:t>
-      </w:r>
-      <w:proofErr w:type="spellEnd"/>
-      <w:r>
-        <w:rPr>
-          <w:lang w:val="en-US"/>
-        </w:rPr>
-        <w:t xml:space="preserve"> </w:t>
-      </w:r>
-      <w:proofErr w:type="spellStart"/>
-      <w:proofErr w:type="gramStart"/>
-      <w:r>
-        <w:rPr>
-          <w:lang w:val="en-US"/>
-        </w:rPr>
-        <w:t>strans</w:t>
-      </w:r>
-      <w:proofErr w:type="spellEnd"/>
-      <w:r>
-        <w:rPr>
-          <w:lang w:val="en-US"/>
-        </w:rPr>
-        <w:t xml:space="preserve"> :</w:t>
-      </w:r>
-      <w:proofErr w:type="gramEnd"/>
-    </w:p>
-    <w:p>
-      <w:pPr>
-        <w:numPr>
-          <w:ilvl w:val="1"/>
-          <w:numId w:val="6"/>
-        </w:numPr>
-        <w:rPr>
-          <w:b/>
-          <w:lang w:val="en-US"/>
-        </w:rPr>
-      </w:pPr>
-      <w:proofErr w:type="spellStart"/>
-      <w:r>
-        <w:rPr>
-          <w:b/>
-          <w:lang w:val="en-US"/>
-        </w:rPr>
-        <w:t>v</w:t>
+        <w:t>solidă</w:t>
       </w:r>
       <w:r>
         <w:rPr>
           <w:b/>
-          <w:lang w:val="en-US"/>
         </w:rPr>
-        <w:t>iteza</w:t>
-      </w:r>
-      <w:proofErr w:type="spellEnd"/>
-      <w:r>
-        <w:rPr>
-          <w:b/>
-          <w:lang w:val="en-US"/>
-        </w:rPr>
-        <w:t xml:space="preserve"> de </w:t>
-      </w:r>
-      <w:proofErr w:type="spellStart"/>
-      <w:r>
-        <w:rPr>
-          <w:b/>
-          <w:lang w:val="en-US"/>
-        </w:rPr>
-        <w:t>angajare</w:t>
-      </w:r>
-      <w:proofErr w:type="spellEnd"/>
-      <w:r>
-        <w:rPr>
-          <w:b/>
-          <w:lang w:val="en-US"/>
-        </w:rPr>
-        <w:t xml:space="preserve"> </w:t>
-      </w:r>
-      <w:proofErr w:type="spellStart"/>
-      <w:r>
-        <w:rPr>
-          <w:b/>
-          <w:lang w:val="en-US"/>
-        </w:rPr>
-        <w:t>creste</w:t>
-      </w:r>
-      <w:proofErr w:type="spellEnd"/>
-    </w:p>
-    <w:p>
-      <w:pPr>
-        <w:numPr>
-          <w:ilvl w:val="1"/>
-          <w:numId w:val="6"/>
-        </w:numPr>
-        <w:rPr>
-          <w:i/>
-          <w:lang w:val="en-US"/>
-        </w:rPr>
-      </w:pPr>
-      <w:proofErr w:type="spellStart"/>
-      <w:r>
-        <w:rPr>
-          <w:lang w:val="en-US"/>
-        </w:rPr>
-        <w:t>viteza</w:t>
-      </w:r>
-      <w:proofErr w:type="spellEnd"/>
-      <w:r>
-        <w:rPr>
-          <w:lang w:val="en-US"/>
-        </w:rPr>
-        <w:t xml:space="preserve"> de </w:t>
-      </w:r>
-      <w:proofErr w:type="spellStart"/>
-      <w:r>
-        <w:rPr>
-          <w:lang w:val="en-US"/>
-        </w:rPr>
-        <w:t>angajare</w:t>
-      </w:r>
-      <w:proofErr w:type="spellEnd"/>
-      <w:r>
-        <w:rPr>
-          <w:lang w:val="en-US"/>
-        </w:rPr>
-        <w:t xml:space="preserve"> </w:t>
-      </w:r>
-      <w:proofErr w:type="spellStart"/>
-      <w:r>
-        <w:rPr>
-          <w:lang w:val="en-US"/>
-        </w:rPr>
-        <w:t>scade</w:t>
-      </w:r>
-      <w:proofErr w:type="spellEnd"/>
-    </w:p>
-    <w:p>
-      <w:pPr>
-        <w:numPr>
-          <w:ilvl w:val="1"/>
-          <w:numId w:val="6"/>
-        </w:numPr>
-        <w:rPr>
-          <w:i/>
-          <w:lang w:val="en-US"/>
-        </w:rPr>
-      </w:pPr>
-      <w:proofErr w:type="spellStart"/>
-      <w:r>
-        <w:rPr>
-          <w:lang w:val="en-US"/>
-        </w:rPr>
-        <w:t>viteza</w:t>
-      </w:r>
-      <w:proofErr w:type="spellEnd"/>
-      <w:r>
-        <w:rPr>
-          <w:lang w:val="en-US"/>
-        </w:rPr>
-        <w:t xml:space="preserve"> de </w:t>
-      </w:r>
-      <w:proofErr w:type="spellStart"/>
-      <w:r>
-        <w:rPr>
-          <w:lang w:val="en-US"/>
-        </w:rPr>
-        <w:t>angajare</w:t>
-      </w:r>
-      <w:proofErr w:type="spellEnd"/>
-      <w:r>
-        <w:rPr>
-          <w:lang w:val="en-US"/>
-        </w:rPr>
-        <w:t xml:space="preserve"> </w:t>
-      </w:r>
-      <w:proofErr w:type="spellStart"/>
-      <w:r>
-        <w:rPr>
-          <w:lang w:val="en-US"/>
-        </w:rPr>
-        <w:t>ramane</w:t>
-      </w:r>
-      <w:proofErr w:type="spellEnd"/>
-      <w:r>
-        <w:rPr>
-          <w:lang w:val="en-US"/>
-        </w:rPr>
-        <w:t xml:space="preserve"> </w:t>
-      </w:r>
-      <w:proofErr w:type="spellStart"/>
-      <w:r>
-        <w:rPr>
-          <w:lang w:val="en-US"/>
-        </w:rPr>
-        <w:t>neschimbata</w:t>
-      </w:r>
-      <w:proofErr w:type="spellEnd"/>
-    </w:p>
-    <w:p>
-      <w:pPr>
-        <w:rPr>
-          <w:i/>
-          <w:lang w:val="en-US"/>
-        </w:rPr>
-      </w:pPr>
-    </w:p>
-    <w:p>
-      <w:pPr>
-        <w:numPr>
-          <w:ilvl w:val="0"/>
-          <w:numId w:val="6"/>
-        </w:numPr>
-        <w:rPr>
-          <w:lang w:val="en-US"/>
-        </w:rPr>
-      </w:pPr>
-      <w:r>
-        <w:rPr>
-          <w:lang w:val="en-US"/>
-        </w:rPr>
-        <w:t xml:space="preserve">Cum se </w:t>
-      </w:r>
-      <w:proofErr w:type="spellStart"/>
-      <w:r>
-        <w:rPr>
-          <w:lang w:val="en-US"/>
-        </w:rPr>
-        <w:t>explica</w:t>
-      </w:r>
-      <w:proofErr w:type="spellEnd"/>
-      <w:r>
-        <w:rPr>
-          <w:lang w:val="en-US"/>
-        </w:rPr>
-        <w:t xml:space="preserve"> </w:t>
-      </w:r>
-      <w:proofErr w:type="spellStart"/>
-      <w:r>
-        <w:rPr>
-          <w:lang w:val="en-US"/>
-        </w:rPr>
-        <w:t>tendinta</w:t>
-      </w:r>
-      <w:proofErr w:type="spellEnd"/>
-      <w:r>
-        <w:rPr>
-          <w:lang w:val="en-US"/>
-        </w:rPr>
-        <w:t xml:space="preserve"> de </w:t>
-      </w:r>
-      <w:proofErr w:type="spellStart"/>
-      <w:r>
-        <w:rPr>
-          <w:lang w:val="en-US"/>
-        </w:rPr>
-        <w:t>viraj</w:t>
-      </w:r>
-      <w:proofErr w:type="spellEnd"/>
-      <w:r>
-        <w:rPr>
-          <w:lang w:val="en-US"/>
-        </w:rPr>
-        <w:t xml:space="preserve"> in </w:t>
-      </w:r>
-      <w:proofErr w:type="spellStart"/>
-      <w:r>
-        <w:rPr>
-          <w:lang w:val="en-US"/>
-        </w:rPr>
-        <w:t>cazul</w:t>
-      </w:r>
-      <w:proofErr w:type="spellEnd"/>
-      <w:r>
-        <w:rPr>
-          <w:lang w:val="en-US"/>
-        </w:rPr>
-        <w:t xml:space="preserve"> </w:t>
-      </w:r>
-      <w:proofErr w:type="spellStart"/>
-      <w:r>
-        <w:rPr>
-          <w:lang w:val="en-US"/>
-        </w:rPr>
-        <w:t>inchiderilor</w:t>
-      </w:r>
-      <w:proofErr w:type="spellEnd"/>
-      <w:r>
-        <w:rPr>
-          <w:lang w:val="en-US"/>
-        </w:rPr>
-        <w:t xml:space="preserve"> </w:t>
-      </w:r>
-      <w:proofErr w:type="spellStart"/>
-      <w:r>
-        <w:rPr>
-          <w:lang w:val="en-US"/>
-        </w:rPr>
-        <w:t>asimetrice</w:t>
-      </w:r>
-      <w:proofErr w:type="spellEnd"/>
-      <w:r>
-        <w:rPr>
-          <w:lang w:val="en-US"/>
-        </w:rPr>
-        <w:t>:</w:t>
-      </w:r>
-    </w:p>
-    <w:p>
-      <w:pPr>
-        <w:numPr>
-          <w:ilvl w:val="1"/>
-          <w:numId w:val="6"/>
-        </w:numPr>
-        <w:rPr>
-          <w:b/>
-          <w:lang w:val="en-US"/>
-        </w:rPr>
-      </w:pPr>
-      <w:proofErr w:type="spellStart"/>
-      <w:r>
-        <w:rPr>
-          <w:b/>
-          <w:lang w:val="en-US"/>
-        </w:rPr>
-        <w:t>a</w:t>
+        <w:t xml:space="preserve"> în stare </w:t>
       </w:r>
       <w:r>
         <w:rPr>
           <w:b/>
-          <w:lang w:val="en-US"/>
         </w:rPr>
-        <w:t>ripa</w:t>
-      </w:r>
-      <w:proofErr w:type="spellEnd"/>
-      <w:r>
-        <w:rPr>
-          <w:b/>
-          <w:lang w:val="en-US"/>
-        </w:rPr>
-        <w:t xml:space="preserve"> </w:t>
-      </w:r>
-      <w:proofErr w:type="spellStart"/>
-      <w:r>
-        <w:rPr>
-          <w:b/>
-          <w:lang w:val="en-US"/>
-        </w:rPr>
-        <w:t>deformata</w:t>
-      </w:r>
-      <w:proofErr w:type="spellEnd"/>
-      <w:r>
-        <w:rPr>
-          <w:b/>
-          <w:lang w:val="en-US"/>
-        </w:rPr>
-        <w:t xml:space="preserve"> (</w:t>
-      </w:r>
-      <w:proofErr w:type="spellStart"/>
-      <w:r>
-        <w:rPr>
-          <w:b/>
-          <w:lang w:val="en-US"/>
-        </w:rPr>
-        <w:t>inchisa</w:t>
-      </w:r>
-      <w:proofErr w:type="spellEnd"/>
-      <w:r>
-        <w:rPr>
-          <w:b/>
-          <w:lang w:val="en-US"/>
-        </w:rPr>
-        <w:t xml:space="preserve">) are </w:t>
-      </w:r>
-      <w:proofErr w:type="spellStart"/>
-      <w:r>
-        <w:rPr>
-          <w:b/>
-          <w:lang w:val="en-US"/>
-        </w:rPr>
-        <w:t>rezistenta</w:t>
-      </w:r>
-      <w:proofErr w:type="spellEnd"/>
-      <w:r>
-        <w:rPr>
-          <w:b/>
-          <w:lang w:val="en-US"/>
-        </w:rPr>
-        <w:t xml:space="preserve"> la </w:t>
-      </w:r>
-      <w:proofErr w:type="spellStart"/>
-      <w:r>
-        <w:rPr>
-          <w:b/>
-          <w:lang w:val="en-US"/>
-        </w:rPr>
-        <w:t>inaintare</w:t>
-      </w:r>
-      <w:proofErr w:type="spellEnd"/>
-      <w:r>
-        <w:rPr>
-          <w:b/>
-          <w:lang w:val="en-US"/>
-        </w:rPr>
-        <w:t xml:space="preserve"> </w:t>
-      </w:r>
-      <w:proofErr w:type="spellStart"/>
-      <w:r>
-        <w:rPr>
-          <w:b/>
-          <w:lang w:val="en-US"/>
-        </w:rPr>
-        <w:t>mai</w:t>
-      </w:r>
-      <w:proofErr w:type="spellEnd"/>
-      <w:r>
-        <w:rPr>
-          <w:b/>
-          <w:lang w:val="en-US"/>
-        </w:rPr>
-        <w:t xml:space="preserve"> mare </w:t>
-      </w:r>
-      <w:proofErr w:type="spellStart"/>
-      <w:r>
-        <w:rPr>
-          <w:b/>
-          <w:lang w:val="en-US"/>
-        </w:rPr>
-        <w:t>decat</w:t>
-      </w:r>
-      <w:proofErr w:type="spellEnd"/>
-      <w:r>
-        <w:rPr>
-          <w:b/>
-          <w:lang w:val="en-US"/>
-        </w:rPr>
-        <w:t xml:space="preserve"> </w:t>
-      </w:r>
-      <w:proofErr w:type="spellStart"/>
-      <w:r>
-        <w:rPr>
-          <w:b/>
-          <w:lang w:val="en-US"/>
-        </w:rPr>
-        <w:t>cea</w:t>
-      </w:r>
-      <w:proofErr w:type="spellEnd"/>
-      <w:r>
-        <w:rPr>
-          <w:b/>
-          <w:lang w:val="en-US"/>
-        </w:rPr>
-        <w:t xml:space="preserve"> </w:t>
-      </w:r>
-      <w:proofErr w:type="spellStart"/>
-      <w:r>
-        <w:rPr>
-          <w:b/>
-          <w:lang w:val="en-US"/>
-        </w:rPr>
-        <w:t>ramasa</w:t>
-      </w:r>
-      <w:proofErr w:type="spellEnd"/>
-      <w:r>
-        <w:rPr>
-          <w:b/>
-          <w:lang w:val="en-US"/>
-        </w:rPr>
-        <w:t xml:space="preserve"> </w:t>
-      </w:r>
-      <w:proofErr w:type="spellStart"/>
-      <w:r>
-        <w:rPr>
-          <w:b/>
-          <w:lang w:val="en-US"/>
-        </w:rPr>
-        <w:t>deschisa</w:t>
-      </w:r>
-      <w:proofErr w:type="spellEnd"/>
-    </w:p>
-    <w:p>
-      <w:pPr>
-        <w:numPr>
-          <w:ilvl w:val="1"/>
-          <w:numId w:val="6"/>
-        </w:numPr>
-        <w:rPr>
-          <w:lang w:val="en-US"/>
-        </w:rPr>
-      </w:pPr>
-      <w:proofErr w:type="spellStart"/>
-      <w:r>
-        <w:rPr>
-          <w:lang w:val="en-US"/>
-        </w:rPr>
-        <w:t>comanda</w:t>
-      </w:r>
-      <w:proofErr w:type="spellEnd"/>
-      <w:r>
-        <w:rPr>
-          <w:lang w:val="en-US"/>
-        </w:rPr>
-        <w:t xml:space="preserve"> </w:t>
-      </w:r>
-      <w:proofErr w:type="spellStart"/>
-      <w:r>
-        <w:rPr>
-          <w:lang w:val="en-US"/>
-        </w:rPr>
-        <w:t>corespunzatoare</w:t>
-      </w:r>
-      <w:proofErr w:type="spellEnd"/>
-      <w:r>
-        <w:rPr>
-          <w:lang w:val="en-US"/>
-        </w:rPr>
-        <w:t xml:space="preserve"> </w:t>
-      </w:r>
-      <w:proofErr w:type="spellStart"/>
-      <w:r>
-        <w:rPr>
-          <w:lang w:val="en-US"/>
-        </w:rPr>
-        <w:t>aripii</w:t>
-      </w:r>
-      <w:proofErr w:type="spellEnd"/>
-      <w:r>
-        <w:rPr>
-          <w:lang w:val="en-US"/>
-        </w:rPr>
-        <w:t xml:space="preserve"> </w:t>
-      </w:r>
-      <w:proofErr w:type="spellStart"/>
-      <w:r>
-        <w:rPr>
-          <w:lang w:val="en-US"/>
-        </w:rPr>
-        <w:t>inchise</w:t>
-      </w:r>
-      <w:proofErr w:type="spellEnd"/>
-      <w:r>
-        <w:rPr>
-          <w:lang w:val="en-US"/>
-        </w:rPr>
-        <w:t xml:space="preserve"> are </w:t>
-      </w:r>
-      <w:proofErr w:type="spellStart"/>
-      <w:r>
-        <w:rPr>
-          <w:lang w:val="en-US"/>
-        </w:rPr>
-        <w:t>efect</w:t>
-      </w:r>
-      <w:proofErr w:type="spellEnd"/>
-      <w:r>
-        <w:rPr>
-          <w:lang w:val="en-US"/>
-        </w:rPr>
-        <w:t xml:space="preserve"> </w:t>
-      </w:r>
-      <w:proofErr w:type="spellStart"/>
-      <w:r>
-        <w:rPr>
-          <w:lang w:val="en-US"/>
-        </w:rPr>
-        <w:t>mai</w:t>
-      </w:r>
-      <w:proofErr w:type="spellEnd"/>
-      <w:r>
-        <w:rPr>
-          <w:lang w:val="en-US"/>
-        </w:rPr>
-        <w:t xml:space="preserve"> mare, la </w:t>
-      </w:r>
-      <w:proofErr w:type="spellStart"/>
-      <w:r>
-        <w:rPr>
-          <w:lang w:val="en-US"/>
-        </w:rPr>
-        <w:t>aceeasi</w:t>
-      </w:r>
-      <w:proofErr w:type="spellEnd"/>
-      <w:r>
-        <w:rPr>
-          <w:lang w:val="en-US"/>
-        </w:rPr>
-        <w:t xml:space="preserve"> </w:t>
-      </w:r>
-      <w:proofErr w:type="spellStart"/>
-      <w:r>
-        <w:rPr>
-          <w:lang w:val="en-US"/>
-        </w:rPr>
-        <w:t>cursa</w:t>
-      </w:r>
-      <w:proofErr w:type="spellEnd"/>
-    </w:p>
-    <w:p>
-      <w:pPr>
-        <w:numPr>
-          <w:ilvl w:val="1"/>
-          <w:numId w:val="6"/>
-        </w:numPr>
-        <w:rPr>
-          <w:lang w:val="en-US"/>
-        </w:rPr>
-      </w:pPr>
-      <w:proofErr w:type="spellStart"/>
-      <w:r>
-        <w:rPr>
-          <w:lang w:val="en-US"/>
-        </w:rPr>
-        <w:t>inchiderile</w:t>
-      </w:r>
-      <w:proofErr w:type="spellEnd"/>
-      <w:r>
-        <w:rPr>
-          <w:lang w:val="en-US"/>
-        </w:rPr>
-        <w:t xml:space="preserve"> </w:t>
-      </w:r>
-      <w:proofErr w:type="spellStart"/>
-      <w:r>
-        <w:rPr>
-          <w:lang w:val="en-US"/>
-        </w:rPr>
-        <w:t>asimetrice</w:t>
-      </w:r>
-      <w:proofErr w:type="spellEnd"/>
-      <w:r>
-        <w:rPr>
-          <w:lang w:val="en-US"/>
-        </w:rPr>
-        <w:t xml:space="preserve"> nu </w:t>
-      </w:r>
-      <w:proofErr w:type="spellStart"/>
-      <w:r>
-        <w:rPr>
-          <w:lang w:val="en-US"/>
-        </w:rPr>
-        <w:t>duc</w:t>
-      </w:r>
-      <w:proofErr w:type="spellEnd"/>
-      <w:r>
-        <w:rPr>
-          <w:lang w:val="en-US"/>
-        </w:rPr>
-        <w:t xml:space="preserve"> la </w:t>
-      </w:r>
-      <w:proofErr w:type="spellStart"/>
-      <w:r>
-        <w:rPr>
-          <w:lang w:val="en-US"/>
-        </w:rPr>
-        <w:t>tendinte</w:t>
-      </w:r>
-      <w:proofErr w:type="spellEnd"/>
-      <w:r>
-        <w:rPr>
-          <w:lang w:val="en-US"/>
-        </w:rPr>
-        <w:t xml:space="preserve"> de </w:t>
-      </w:r>
-      <w:proofErr w:type="spellStart"/>
-      <w:r>
-        <w:rPr>
-          <w:lang w:val="en-US"/>
-        </w:rPr>
-        <w:t>viraj</w:t>
-      </w:r>
-      <w:proofErr w:type="spellEnd"/>
-      <w:r>
-        <w:rPr>
-          <w:lang w:val="en-US"/>
-        </w:rPr>
-        <w:t xml:space="preserve"> </w:t>
-      </w:r>
-      <w:proofErr w:type="spellStart"/>
-      <w:r>
-        <w:rPr>
-          <w:lang w:val="en-US"/>
-        </w:rPr>
-        <w:t>sau</w:t>
-      </w:r>
-      <w:proofErr w:type="spellEnd"/>
-      <w:r>
-        <w:rPr>
-          <w:lang w:val="en-US"/>
-        </w:rPr>
-        <w:t xml:space="preserve"> </w:t>
-      </w:r>
-      <w:proofErr w:type="spellStart"/>
-      <w:r>
-        <w:rPr>
-          <w:lang w:val="en-US"/>
-        </w:rPr>
-        <w:t>autorotatie</w:t>
-      </w:r>
-      <w:proofErr w:type="spellEnd"/>
-    </w:p>
-    <w:p>
-      <w:pPr>
-        <w:rPr>
-          <w:lang w:val="en-US"/>
-        </w:rPr>
-      </w:pPr>
-    </w:p>
-    <w:p>
-      <w:pPr>
-        <w:numPr>
-          <w:ilvl w:val="0"/>
-          <w:numId w:val="6"/>
-        </w:numPr>
-        <w:rPr>
-          <w:lang w:val="en-US"/>
-        </w:rPr>
-      </w:pPr>
-      <w:proofErr w:type="spellStart"/>
-      <w:r>
-        <w:rPr>
-          <w:lang w:val="en-US"/>
-        </w:rPr>
-        <w:t>Riscul</w:t>
-      </w:r>
-      <w:proofErr w:type="spellEnd"/>
-      <w:r>
-        <w:rPr>
-          <w:lang w:val="en-US"/>
-        </w:rPr>
-        <w:t xml:space="preserve"> de twist </w:t>
-      </w:r>
-      <w:proofErr w:type="spellStart"/>
-      <w:r>
-        <w:rPr>
-          <w:lang w:val="en-US"/>
-        </w:rPr>
-        <w:t>este</w:t>
-      </w:r>
-      <w:proofErr w:type="spellEnd"/>
-      <w:r>
-        <w:rPr>
-          <w:lang w:val="en-US"/>
-        </w:rPr>
-        <w:t xml:space="preserve"> </w:t>
-      </w:r>
-      <w:proofErr w:type="spellStart"/>
-      <w:r>
-        <w:rPr>
-          <w:lang w:val="en-US"/>
-        </w:rPr>
-        <w:t>mai</w:t>
-      </w:r>
-      <w:proofErr w:type="spellEnd"/>
-      <w:r>
-        <w:rPr>
-          <w:lang w:val="en-US"/>
-        </w:rPr>
-        <w:t xml:space="preserve"> mare </w:t>
-      </w:r>
-      <w:proofErr w:type="spellStart"/>
-      <w:r>
-        <w:rPr>
-          <w:lang w:val="en-US"/>
-        </w:rPr>
-        <w:t>cand</w:t>
-      </w:r>
-      <w:proofErr w:type="spellEnd"/>
-      <w:r>
-        <w:rPr>
-          <w:lang w:val="en-US"/>
-        </w:rPr>
-        <w:t>:</w:t>
-      </w:r>
-    </w:p>
-    <w:p>
-      <w:pPr>
-        <w:numPr>
-          <w:ilvl w:val="1"/>
-          <w:numId w:val="6"/>
-        </w:numPr>
-        <w:rPr>
-          <w:b/>
-          <w:lang w:val="en-US"/>
-        </w:rPr>
-      </w:pPr>
-      <w:proofErr w:type="spellStart"/>
-      <w:r>
-        <w:rPr>
-          <w:b/>
-          <w:lang w:val="en-US"/>
-        </w:rPr>
-        <w:t>c</w:t>
+        <w:t>lichidă</w:t>
       </w:r>
       <w:r>
         <w:rPr>
           <w:b/>
-          <w:lang w:val="en-US"/>
         </w:rPr>
-        <w:t>hinga</w:t>
-      </w:r>
-      <w:proofErr w:type="spellEnd"/>
-      <w:r>
-        <w:rPr>
-          <w:b/>
-          <w:lang w:val="en-US"/>
-        </w:rPr>
-        <w:t xml:space="preserve"> de </w:t>
-      </w:r>
-      <w:proofErr w:type="spellStart"/>
-      <w:r>
-        <w:rPr>
-          <w:b/>
-          <w:lang w:val="en-US"/>
-        </w:rPr>
-        <w:t>piept</w:t>
-      </w:r>
-      <w:proofErr w:type="spellEnd"/>
-      <w:r>
-        <w:rPr>
-          <w:b/>
-          <w:lang w:val="en-US"/>
-        </w:rPr>
-        <w:t xml:space="preserve"> </w:t>
-      </w:r>
-      <w:proofErr w:type="spellStart"/>
-      <w:r>
-        <w:rPr>
-          <w:b/>
-          <w:lang w:val="en-US"/>
-        </w:rPr>
-        <w:t>este</w:t>
-      </w:r>
-      <w:proofErr w:type="spellEnd"/>
-      <w:r>
-        <w:rPr>
-          <w:b/>
-          <w:lang w:val="en-US"/>
-        </w:rPr>
-        <w:t xml:space="preserve"> </w:t>
-      </w:r>
-      <w:proofErr w:type="spellStart"/>
-      <w:r>
-        <w:rPr>
-          <w:b/>
-          <w:lang w:val="en-US"/>
-        </w:rPr>
-        <w:t>foarte</w:t>
-      </w:r>
-      <w:proofErr w:type="spellEnd"/>
-      <w:r>
-        <w:rPr>
-          <w:b/>
-          <w:lang w:val="en-US"/>
-        </w:rPr>
-        <w:t xml:space="preserve"> </w:t>
-      </w:r>
-      <w:proofErr w:type="spellStart"/>
-      <w:r>
-        <w:rPr>
-          <w:b/>
-          <w:lang w:val="en-US"/>
-        </w:rPr>
-        <w:t>stransa</w:t>
-      </w:r>
-      <w:proofErr w:type="spellEnd"/>
-    </w:p>
-    <w:p>
-      <w:pPr>
-        <w:numPr>
-          <w:ilvl w:val="1"/>
-          <w:numId w:val="6"/>
-        </w:numPr>
-        <w:rPr>
-          <w:b/>
-          <w:lang w:val="en-US"/>
-        </w:rPr>
-      </w:pPr>
-      <w:proofErr w:type="spellStart"/>
-      <w:r>
-        <w:rPr>
-          <w:b/>
-          <w:lang w:val="en-US"/>
-        </w:rPr>
-        <w:t>folosim</w:t>
-      </w:r>
-      <w:proofErr w:type="spellEnd"/>
-      <w:r>
-        <w:rPr>
-          <w:b/>
-          <w:lang w:val="en-US"/>
-        </w:rPr>
-        <w:t xml:space="preserve"> </w:t>
-      </w:r>
-      <w:proofErr w:type="spellStart"/>
-      <w:r>
-        <w:rPr>
-          <w:b/>
-          <w:lang w:val="en-US"/>
-        </w:rPr>
-        <w:t>s</w:t>
-      </w:r>
-      <w:r>
-        <w:rPr>
-          <w:b/>
-          <w:lang w:val="en-US"/>
-        </w:rPr>
-        <w:t>eleta</w:t>
-      </w:r>
-      <w:proofErr w:type="spellEnd"/>
-      <w:r>
-        <w:rPr>
-          <w:b/>
-          <w:lang w:val="en-US"/>
-        </w:rPr>
-        <w:t xml:space="preserve"> </w:t>
-      </w:r>
-      <w:proofErr w:type="spellStart"/>
-      <w:r>
-        <w:rPr>
-          <w:b/>
-          <w:lang w:val="en-US"/>
-        </w:rPr>
-        <w:t>este</w:t>
-      </w:r>
-      <w:proofErr w:type="spellEnd"/>
-      <w:r>
-        <w:rPr>
-          <w:b/>
-          <w:lang w:val="en-US"/>
-        </w:rPr>
-        <w:t xml:space="preserve"> de tip cocoon</w:t>
-      </w:r>
-    </w:p>
-    <w:p>
-      <w:pPr>
-        <w:numPr>
-          <w:ilvl w:val="1"/>
-          <w:numId w:val="6"/>
-        </w:numPr>
-        <w:rPr>
-          <w:lang w:val="en-US"/>
-        </w:rPr>
-      </w:pPr>
-      <w:proofErr w:type="spellStart"/>
-      <w:r>
-        <w:rPr>
-          <w:lang w:val="en-US"/>
-        </w:rPr>
-        <w:t>chinga</w:t>
-      </w:r>
-      <w:proofErr w:type="spellEnd"/>
-      <w:r>
-        <w:rPr>
-          <w:lang w:val="en-US"/>
-        </w:rPr>
-        <w:t xml:space="preserve"> de </w:t>
-      </w:r>
-      <w:proofErr w:type="spellStart"/>
-      <w:r>
-        <w:rPr>
-          <w:lang w:val="en-US"/>
-        </w:rPr>
-        <w:t>piept</w:t>
-      </w:r>
-      <w:proofErr w:type="spellEnd"/>
-      <w:r>
-        <w:rPr>
-          <w:lang w:val="en-US"/>
-        </w:rPr>
-        <w:t xml:space="preserve"> </w:t>
-      </w:r>
-      <w:proofErr w:type="spellStart"/>
-      <w:r>
-        <w:rPr>
-          <w:lang w:val="en-US"/>
-        </w:rPr>
-        <w:t>este</w:t>
-      </w:r>
-      <w:proofErr w:type="spellEnd"/>
-      <w:r>
-        <w:rPr>
-          <w:lang w:val="en-US"/>
-        </w:rPr>
-        <w:t xml:space="preserve"> </w:t>
-      </w:r>
-      <w:proofErr w:type="spellStart"/>
-      <w:r>
-        <w:rPr>
-          <w:lang w:val="en-US"/>
-        </w:rPr>
-        <w:t>foarte</w:t>
-      </w:r>
-      <w:proofErr w:type="spellEnd"/>
-      <w:r>
-        <w:rPr>
-          <w:lang w:val="en-US"/>
-        </w:rPr>
-        <w:t xml:space="preserve"> </w:t>
-      </w:r>
-      <w:proofErr w:type="spellStart"/>
-      <w:r>
-        <w:rPr>
-          <w:lang w:val="en-US"/>
-        </w:rPr>
-        <w:t>larga</w:t>
-      </w:r>
-      <w:proofErr w:type="spellEnd"/>
-      <w:r>
-        <w:rPr>
-          <w:lang w:val="en-US"/>
-        </w:rPr>
-        <w:t xml:space="preserve"> </w:t>
-      </w:r>
-    </w:p>
-    <w:p>
-      <w:pPr>
-        <w:rPr>
-          <w:lang w:val="en-US"/>
-        </w:rPr>
-      </w:pPr>
-    </w:p>
-    <w:p>
-      <w:pPr>
-        <w:numPr>
-          <w:ilvl w:val="0"/>
-          <w:numId w:val="6"/>
-        </w:numPr>
-        <w:rPr>
-          <w:lang w:val="en-US"/>
-        </w:rPr>
-      </w:pPr>
-      <w:r>
-        <w:rPr>
-          <w:lang w:val="en-US"/>
-        </w:rPr>
-        <w:t xml:space="preserve">In </w:t>
-      </w:r>
-      <w:proofErr w:type="spellStart"/>
-      <w:r>
-        <w:rPr>
-          <w:lang w:val="en-US"/>
-        </w:rPr>
-        <w:t>timpul</w:t>
-      </w:r>
-      <w:proofErr w:type="spellEnd"/>
-      <w:r>
-        <w:rPr>
-          <w:lang w:val="en-US"/>
-        </w:rPr>
-        <w:t xml:space="preserve"> </w:t>
-      </w:r>
-      <w:proofErr w:type="spellStart"/>
-      <w:r>
-        <w:rPr>
-          <w:lang w:val="en-US"/>
-        </w:rPr>
-        <w:t>saltului</w:t>
-      </w:r>
-      <w:proofErr w:type="spellEnd"/>
-      <w:r>
-        <w:rPr>
-          <w:lang w:val="en-US"/>
-        </w:rPr>
-        <w:t xml:space="preserve"> (</w:t>
-      </w:r>
-      <w:proofErr w:type="spellStart"/>
-      <w:r>
-        <w:rPr>
-          <w:lang w:val="en-US"/>
-        </w:rPr>
-        <w:t>tranzitie</w:t>
-      </w:r>
-      <w:proofErr w:type="spellEnd"/>
-      <w:r>
-        <w:rPr>
-          <w:lang w:val="en-US"/>
-        </w:rPr>
-        <w:t xml:space="preserve">) </w:t>
-      </w:r>
-      <w:proofErr w:type="spellStart"/>
-      <w:r>
-        <w:rPr>
-          <w:lang w:val="en-US"/>
-        </w:rPr>
-        <w:t>intre</w:t>
-      </w:r>
-      <w:proofErr w:type="spellEnd"/>
-      <w:r>
-        <w:rPr>
-          <w:lang w:val="en-US"/>
-        </w:rPr>
-        <w:t xml:space="preserve"> </w:t>
-      </w:r>
-      <w:proofErr w:type="spellStart"/>
-      <w:r>
-        <w:rPr>
-          <w:lang w:val="en-US"/>
-        </w:rPr>
-        <w:t>doua</w:t>
-      </w:r>
-      <w:proofErr w:type="spellEnd"/>
-      <w:r>
-        <w:rPr>
-          <w:lang w:val="en-US"/>
-        </w:rPr>
-        <w:t xml:space="preserve"> </w:t>
-      </w:r>
-      <w:proofErr w:type="spellStart"/>
-      <w:r>
-        <w:rPr>
-          <w:lang w:val="en-US"/>
-        </w:rPr>
-        <w:t>termici</w:t>
-      </w:r>
-      <w:proofErr w:type="spellEnd"/>
-      <w:r>
-        <w:rPr>
-          <w:lang w:val="en-US"/>
-        </w:rPr>
-        <w:t xml:space="preserve"> </w:t>
-      </w:r>
-      <w:proofErr w:type="spellStart"/>
-      <w:r>
-        <w:rPr>
-          <w:lang w:val="en-US"/>
-        </w:rPr>
-        <w:t>este</w:t>
-      </w:r>
-      <w:proofErr w:type="spellEnd"/>
-      <w:r>
-        <w:rPr>
-          <w:lang w:val="en-US"/>
-        </w:rPr>
-        <w:t xml:space="preserve"> </w:t>
-      </w:r>
-      <w:proofErr w:type="spellStart"/>
-      <w:r>
-        <w:rPr>
-          <w:lang w:val="en-US"/>
-        </w:rPr>
-        <w:t>recomandat</w:t>
-      </w:r>
-      <w:proofErr w:type="spellEnd"/>
-      <w:r>
-        <w:rPr>
-          <w:lang w:val="en-US"/>
-        </w:rPr>
-        <w:t>:</w:t>
-      </w:r>
-    </w:p>
-    <w:p>
-      <w:pPr>
-        <w:numPr>
-          <w:ilvl w:val="1"/>
-          <w:numId w:val="6"/>
-        </w:numPr>
-        <w:rPr>
-          <w:b/>
-          <w:lang w:val="en-US"/>
-        </w:rPr>
-      </w:pPr>
-      <w:proofErr w:type="spellStart"/>
-      <w:r>
-        <w:rPr>
-          <w:b/>
-          <w:lang w:val="en-US"/>
-        </w:rPr>
-        <w:t>sa</w:t>
-      </w:r>
-      <w:proofErr w:type="spellEnd"/>
-      <w:r>
-        <w:rPr>
-          <w:b/>
-          <w:lang w:val="en-US"/>
-        </w:rPr>
-        <w:t xml:space="preserve"> </w:t>
-      </w:r>
-      <w:proofErr w:type="spellStart"/>
-      <w:r>
-        <w:rPr>
-          <w:b/>
-          <w:lang w:val="en-US"/>
-        </w:rPr>
-        <w:t>pilotati</w:t>
-      </w:r>
-      <w:proofErr w:type="spellEnd"/>
-      <w:r>
-        <w:rPr>
-          <w:b/>
-          <w:lang w:val="en-US"/>
-        </w:rPr>
-        <w:t xml:space="preserve"> cat </w:t>
-      </w:r>
-      <w:proofErr w:type="spellStart"/>
-      <w:r>
-        <w:rPr>
-          <w:b/>
-          <w:lang w:val="en-US"/>
-        </w:rPr>
-        <w:t>mai</w:t>
-      </w:r>
-      <w:proofErr w:type="spellEnd"/>
-      <w:r>
-        <w:rPr>
-          <w:b/>
-          <w:lang w:val="en-US"/>
-        </w:rPr>
-        <w:t xml:space="preserve"> </w:t>
-      </w:r>
-      <w:proofErr w:type="spellStart"/>
-      <w:r>
-        <w:rPr>
-          <w:b/>
-          <w:lang w:val="en-US"/>
-        </w:rPr>
-        <w:t>putin</w:t>
-      </w:r>
-      <w:proofErr w:type="spellEnd"/>
-      <w:r>
-        <w:rPr>
-          <w:b/>
-          <w:lang w:val="en-US"/>
-        </w:rPr>
-        <w:t xml:space="preserve"> </w:t>
-      </w:r>
-      <w:proofErr w:type="spellStart"/>
-      <w:r>
-        <w:rPr>
-          <w:b/>
-          <w:lang w:val="en-US"/>
-        </w:rPr>
-        <w:t>folosind</w:t>
-      </w:r>
-      <w:proofErr w:type="spellEnd"/>
-      <w:r>
-        <w:rPr>
-          <w:b/>
-          <w:lang w:val="en-US"/>
-        </w:rPr>
-        <w:t xml:space="preserve"> </w:t>
-      </w:r>
-      <w:proofErr w:type="spellStart"/>
-      <w:r>
-        <w:rPr>
-          <w:b/>
-          <w:lang w:val="en-US"/>
-        </w:rPr>
-        <w:t>comenzile</w:t>
-      </w:r>
-      <w:proofErr w:type="spellEnd"/>
-      <w:r>
-        <w:rPr>
-          <w:b/>
-          <w:lang w:val="en-US"/>
-        </w:rPr>
-        <w:t xml:space="preserve"> </w:t>
-      </w:r>
-      <w:proofErr w:type="spellStart"/>
-      <w:r>
-        <w:rPr>
-          <w:b/>
-          <w:lang w:val="en-US"/>
-        </w:rPr>
-        <w:t>si</w:t>
-      </w:r>
-      <w:proofErr w:type="spellEnd"/>
-      <w:r>
-        <w:rPr>
-          <w:b/>
-          <w:lang w:val="en-US"/>
-        </w:rPr>
-        <w:t xml:space="preserve"> cat </w:t>
-      </w:r>
-      <w:proofErr w:type="spellStart"/>
-      <w:r>
-        <w:rPr>
-          <w:b/>
-          <w:lang w:val="en-US"/>
-        </w:rPr>
-        <w:t>mai</w:t>
-      </w:r>
-      <w:proofErr w:type="spellEnd"/>
-      <w:r>
-        <w:rPr>
-          <w:b/>
-          <w:lang w:val="en-US"/>
-        </w:rPr>
-        <w:t xml:space="preserve"> </w:t>
-      </w:r>
-      <w:proofErr w:type="spellStart"/>
-      <w:r>
-        <w:rPr>
-          <w:b/>
-          <w:lang w:val="en-US"/>
-        </w:rPr>
-        <w:t>mult</w:t>
-      </w:r>
-      <w:proofErr w:type="spellEnd"/>
-      <w:r>
-        <w:rPr>
-          <w:b/>
-          <w:lang w:val="en-US"/>
-        </w:rPr>
-        <w:t xml:space="preserve"> </w:t>
-      </w:r>
-      <w:proofErr w:type="spellStart"/>
-      <w:r>
-        <w:rPr>
-          <w:b/>
-          <w:lang w:val="en-US"/>
-        </w:rPr>
-        <w:t>prin</w:t>
-      </w:r>
-      <w:proofErr w:type="spellEnd"/>
-      <w:r>
-        <w:rPr>
-          <w:b/>
-          <w:lang w:val="en-US"/>
-        </w:rPr>
-        <w:t xml:space="preserve"> </w:t>
-      </w:r>
-      <w:proofErr w:type="spellStart"/>
-      <w:r>
-        <w:rPr>
-          <w:b/>
-          <w:lang w:val="en-US"/>
-        </w:rPr>
-        <w:t>balansarea</w:t>
-      </w:r>
-      <w:proofErr w:type="spellEnd"/>
-      <w:r>
-        <w:rPr>
-          <w:b/>
-          <w:lang w:val="en-US"/>
-        </w:rPr>
-        <w:t xml:space="preserve"> </w:t>
-      </w:r>
-      <w:proofErr w:type="spellStart"/>
-      <w:r>
-        <w:rPr>
-          <w:b/>
-          <w:lang w:val="en-US"/>
-        </w:rPr>
-        <w:t>laterala</w:t>
-      </w:r>
-      <w:proofErr w:type="spellEnd"/>
-      <w:r>
-        <w:rPr>
-          <w:b/>
-          <w:lang w:val="en-US"/>
-        </w:rPr>
-        <w:t xml:space="preserve"> a </w:t>
-      </w:r>
-      <w:proofErr w:type="spellStart"/>
-      <w:r>
-        <w:rPr>
-          <w:b/>
-          <w:lang w:val="en-US"/>
-        </w:rPr>
-        <w:t>corpului</w:t>
-      </w:r>
-      <w:proofErr w:type="spellEnd"/>
-    </w:p>
-    <w:p>
-      <w:pPr>
-        <w:numPr>
-          <w:ilvl w:val="1"/>
-          <w:numId w:val="6"/>
-        </w:numPr>
-        <w:rPr>
-          <w:lang w:val="en-US"/>
-        </w:rPr>
-      </w:pPr>
-      <w:proofErr w:type="spellStart"/>
-      <w:r>
-        <w:rPr>
-          <w:lang w:val="en-US"/>
-        </w:rPr>
-        <w:t>sa</w:t>
-      </w:r>
-      <w:proofErr w:type="spellEnd"/>
-      <w:r>
-        <w:rPr>
-          <w:lang w:val="en-US"/>
-        </w:rPr>
-        <w:t xml:space="preserve"> </w:t>
-      </w:r>
-      <w:proofErr w:type="spellStart"/>
-      <w:r>
-        <w:rPr>
-          <w:lang w:val="en-US"/>
-        </w:rPr>
-        <w:t>pilotati</w:t>
-      </w:r>
-      <w:proofErr w:type="spellEnd"/>
-      <w:r>
-        <w:rPr>
-          <w:lang w:val="en-US"/>
-        </w:rPr>
-        <w:t xml:space="preserve"> cat </w:t>
-      </w:r>
-      <w:proofErr w:type="spellStart"/>
-      <w:r>
-        <w:rPr>
-          <w:lang w:val="en-US"/>
-        </w:rPr>
-        <w:t>mai</w:t>
-      </w:r>
-      <w:proofErr w:type="spellEnd"/>
-      <w:r>
-        <w:rPr>
-          <w:lang w:val="en-US"/>
-        </w:rPr>
-        <w:t xml:space="preserve"> </w:t>
-      </w:r>
-      <w:proofErr w:type="spellStart"/>
-      <w:r>
-        <w:rPr>
-          <w:lang w:val="en-US"/>
-        </w:rPr>
-        <w:t>mult</w:t>
-      </w:r>
-      <w:proofErr w:type="spellEnd"/>
-      <w:r>
-        <w:rPr>
-          <w:lang w:val="en-US"/>
-        </w:rPr>
-        <w:t xml:space="preserve"> </w:t>
-      </w:r>
-      <w:proofErr w:type="spellStart"/>
-      <w:r>
-        <w:rPr>
-          <w:lang w:val="en-US"/>
-        </w:rPr>
-        <w:t>folosind</w:t>
-      </w:r>
-      <w:proofErr w:type="spellEnd"/>
-      <w:r>
-        <w:rPr>
-          <w:lang w:val="en-US"/>
-        </w:rPr>
-        <w:t xml:space="preserve"> </w:t>
-      </w:r>
-      <w:proofErr w:type="spellStart"/>
-      <w:r>
-        <w:rPr>
-          <w:lang w:val="en-US"/>
-        </w:rPr>
-        <w:t>comenzile</w:t>
-      </w:r>
-      <w:proofErr w:type="spellEnd"/>
-      <w:r>
-        <w:rPr>
-          <w:lang w:val="en-US"/>
-        </w:rPr>
-        <w:t xml:space="preserve"> </w:t>
-      </w:r>
-      <w:proofErr w:type="spellStart"/>
-      <w:r>
-        <w:rPr>
-          <w:lang w:val="en-US"/>
-        </w:rPr>
-        <w:t>si</w:t>
-      </w:r>
-      <w:proofErr w:type="spellEnd"/>
-      <w:r>
-        <w:rPr>
-          <w:lang w:val="en-US"/>
-        </w:rPr>
-        <w:t xml:space="preserve"> cat </w:t>
-      </w:r>
-      <w:proofErr w:type="spellStart"/>
-      <w:r>
-        <w:rPr>
-          <w:lang w:val="en-US"/>
-        </w:rPr>
-        <w:t>mai</w:t>
-      </w:r>
-      <w:proofErr w:type="spellEnd"/>
-      <w:r>
-        <w:rPr>
-          <w:lang w:val="en-US"/>
-        </w:rPr>
-        <w:t xml:space="preserve"> </w:t>
-      </w:r>
-      <w:proofErr w:type="spellStart"/>
-      <w:proofErr w:type="gramStart"/>
-      <w:r>
-        <w:rPr>
-          <w:lang w:val="en-US"/>
-        </w:rPr>
-        <w:t>putin</w:t>
-      </w:r>
-      <w:proofErr w:type="spellEnd"/>
-      <w:r>
-        <w:rPr>
-          <w:lang w:val="en-US"/>
-        </w:rPr>
-        <w:t xml:space="preserve">  </w:t>
-      </w:r>
-      <w:proofErr w:type="spellStart"/>
-      <w:r>
-        <w:rPr>
-          <w:lang w:val="en-US"/>
-        </w:rPr>
-        <w:t>prin</w:t>
-      </w:r>
-      <w:proofErr w:type="spellEnd"/>
-      <w:proofErr w:type="gramEnd"/>
-      <w:r>
-        <w:rPr>
-          <w:lang w:val="en-US"/>
-        </w:rPr>
-        <w:t xml:space="preserve"> </w:t>
-      </w:r>
-      <w:proofErr w:type="spellStart"/>
-      <w:r>
-        <w:rPr>
-          <w:lang w:val="en-US"/>
-        </w:rPr>
-        <w:t>balansarea</w:t>
-      </w:r>
-      <w:proofErr w:type="spellEnd"/>
-      <w:r>
-        <w:rPr>
-          <w:lang w:val="en-US"/>
-        </w:rPr>
-        <w:t xml:space="preserve"> </w:t>
-      </w:r>
-      <w:proofErr w:type="spellStart"/>
-      <w:r>
-        <w:rPr>
-          <w:lang w:val="en-US"/>
-        </w:rPr>
-        <w:t>laterala</w:t>
-      </w:r>
-      <w:proofErr w:type="spellEnd"/>
-      <w:r>
-        <w:rPr>
-          <w:lang w:val="en-US"/>
-        </w:rPr>
-        <w:t xml:space="preserve"> a </w:t>
-      </w:r>
-      <w:proofErr w:type="spellStart"/>
-      <w:r>
-        <w:rPr>
-          <w:lang w:val="en-US"/>
-        </w:rPr>
-        <w:t>corpului</w:t>
-      </w:r>
-      <w:proofErr w:type="spellEnd"/>
-    </w:p>
-    <w:p>
-      <w:pPr>
-        <w:numPr>
-          <w:ilvl w:val="1"/>
-          <w:numId w:val="6"/>
-        </w:numPr>
-        <w:rPr>
-          <w:lang w:val="en-US"/>
-        </w:rPr>
-      </w:pPr>
-      <w:proofErr w:type="spellStart"/>
-      <w:r>
-        <w:rPr>
-          <w:lang w:val="en-US"/>
-        </w:rPr>
-        <w:t>sa</w:t>
-      </w:r>
-      <w:proofErr w:type="spellEnd"/>
-      <w:r>
-        <w:rPr>
-          <w:lang w:val="en-US"/>
-        </w:rPr>
-        <w:t xml:space="preserve"> </w:t>
-      </w:r>
-      <w:proofErr w:type="spellStart"/>
-      <w:r>
-        <w:rPr>
-          <w:lang w:val="en-US"/>
-        </w:rPr>
-        <w:t>folositi</w:t>
-      </w:r>
-      <w:proofErr w:type="spellEnd"/>
-      <w:r>
-        <w:rPr>
-          <w:lang w:val="en-US"/>
-        </w:rPr>
-        <w:t xml:space="preserve"> </w:t>
-      </w:r>
-      <w:proofErr w:type="spellStart"/>
-      <w:r>
-        <w:rPr>
-          <w:lang w:val="en-US"/>
-        </w:rPr>
-        <w:t>speedul</w:t>
-      </w:r>
-      <w:proofErr w:type="spellEnd"/>
-      <w:r>
-        <w:rPr>
-          <w:lang w:val="en-US"/>
-        </w:rPr>
-        <w:t xml:space="preserve"> </w:t>
-      </w:r>
-      <w:proofErr w:type="spellStart"/>
-      <w:r>
-        <w:rPr>
-          <w:lang w:val="en-US"/>
-        </w:rPr>
-        <w:t>pentru</w:t>
-      </w:r>
-      <w:proofErr w:type="spellEnd"/>
-      <w:r>
-        <w:rPr>
-          <w:lang w:val="en-US"/>
-        </w:rPr>
-        <w:t xml:space="preserve"> </w:t>
-      </w:r>
-      <w:proofErr w:type="spellStart"/>
-      <w:r>
-        <w:rPr>
-          <w:lang w:val="en-US"/>
-        </w:rPr>
-        <w:t>viraje</w:t>
-      </w:r>
-      <w:proofErr w:type="spellEnd"/>
-      <w:r>
-        <w:rPr>
-          <w:lang w:val="en-US"/>
-        </w:rPr>
-        <w:t xml:space="preserve"> </w:t>
-      </w:r>
-      <w:proofErr w:type="spellStart"/>
-      <w:r>
-        <w:rPr>
-          <w:lang w:val="en-US"/>
-        </w:rPr>
-        <w:t>prin</w:t>
-      </w:r>
-      <w:proofErr w:type="spellEnd"/>
-      <w:r>
-        <w:rPr>
-          <w:lang w:val="en-US"/>
-        </w:rPr>
-        <w:t xml:space="preserve"> </w:t>
-      </w:r>
-      <w:proofErr w:type="spellStart"/>
-      <w:r>
-        <w:rPr>
-          <w:lang w:val="en-US"/>
-        </w:rPr>
-        <w:t>actionarea</w:t>
-      </w:r>
-      <w:proofErr w:type="spellEnd"/>
-      <w:r>
-        <w:rPr>
-          <w:lang w:val="en-US"/>
-        </w:rPr>
-        <w:t xml:space="preserve"> </w:t>
-      </w:r>
-      <w:proofErr w:type="spellStart"/>
-      <w:r>
-        <w:rPr>
-          <w:lang w:val="en-US"/>
-        </w:rPr>
-        <w:t>lui</w:t>
-      </w:r>
-      <w:proofErr w:type="spellEnd"/>
-      <w:r>
-        <w:rPr>
-          <w:lang w:val="en-US"/>
-        </w:rPr>
-        <w:t xml:space="preserve"> </w:t>
-      </w:r>
-      <w:proofErr w:type="spellStart"/>
-      <w:r>
-        <w:rPr>
-          <w:lang w:val="en-US"/>
-        </w:rPr>
-        <w:t>asimetrica</w:t>
-      </w:r>
-      <w:proofErr w:type="spellEnd"/>
-    </w:p>
-    <w:p>
-      <w:pPr>
-        <w:rPr>
-          <w:lang w:val="en-US"/>
-        </w:rPr>
-      </w:pPr>
-    </w:p>
-    <w:p>
-      <w:pPr>
-        <w:numPr>
-          <w:ilvl w:val="0"/>
-          <w:numId w:val="6"/>
-        </w:numPr>
-        <w:rPr>
-          <w:lang w:val="en-US"/>
-        </w:rPr>
-      </w:pPr>
-      <w:r>
-        <w:rPr>
-          <w:lang w:val="en-US"/>
-        </w:rPr>
-        <w:t xml:space="preserve">Care </w:t>
-      </w:r>
-      <w:proofErr w:type="spellStart"/>
-      <w:r>
-        <w:rPr>
-          <w:lang w:val="en-US"/>
-        </w:rPr>
-        <w:t>este</w:t>
-      </w:r>
-      <w:proofErr w:type="spellEnd"/>
-      <w:r>
-        <w:rPr>
-          <w:lang w:val="en-US"/>
-        </w:rPr>
-        <w:t xml:space="preserve"> </w:t>
-      </w:r>
-      <w:proofErr w:type="spellStart"/>
-      <w:r>
-        <w:rPr>
-          <w:lang w:val="en-US"/>
-        </w:rPr>
-        <w:t>diferenta</w:t>
-      </w:r>
-      <w:proofErr w:type="spellEnd"/>
-      <w:r>
-        <w:rPr>
-          <w:lang w:val="en-US"/>
-        </w:rPr>
-        <w:t xml:space="preserve"> </w:t>
-      </w:r>
-      <w:proofErr w:type="spellStart"/>
-      <w:r>
-        <w:rPr>
-          <w:lang w:val="en-US"/>
-        </w:rPr>
-        <w:t>dintre</w:t>
-      </w:r>
-      <w:proofErr w:type="spellEnd"/>
-      <w:r>
-        <w:rPr>
-          <w:lang w:val="en-US"/>
-        </w:rPr>
-        <w:t xml:space="preserve"> </w:t>
-      </w:r>
-      <w:proofErr w:type="spellStart"/>
-      <w:r>
-        <w:rPr>
-          <w:lang w:val="en-US"/>
-        </w:rPr>
-        <w:t>vrie</w:t>
-      </w:r>
-      <w:proofErr w:type="spellEnd"/>
-      <w:r>
-        <w:rPr>
-          <w:lang w:val="en-US"/>
-        </w:rPr>
-        <w:t xml:space="preserve"> </w:t>
-      </w:r>
-      <w:proofErr w:type="spellStart"/>
-      <w:r>
-        <w:rPr>
-          <w:lang w:val="en-US"/>
-        </w:rPr>
-        <w:t>si</w:t>
-      </w:r>
-      <w:proofErr w:type="spellEnd"/>
-      <w:r>
-        <w:rPr>
-          <w:lang w:val="en-US"/>
-        </w:rPr>
-        <w:t xml:space="preserve"> </w:t>
-      </w:r>
-      <w:proofErr w:type="spellStart"/>
-      <w:r>
-        <w:rPr>
-          <w:lang w:val="en-US"/>
-        </w:rPr>
-        <w:t>spirala</w:t>
-      </w:r>
-      <w:proofErr w:type="spellEnd"/>
-      <w:r>
-        <w:rPr>
-          <w:lang w:val="en-US"/>
-        </w:rPr>
-        <w:t xml:space="preserve"> </w:t>
-      </w:r>
-      <w:proofErr w:type="spellStart"/>
-      <w:r>
-        <w:rPr>
-          <w:lang w:val="en-US"/>
-        </w:rPr>
-        <w:t>picata</w:t>
-      </w:r>
-      <w:proofErr w:type="spellEnd"/>
-      <w:r>
-        <w:rPr>
-          <w:lang w:val="en-US"/>
-        </w:rPr>
-        <w:t>:</w:t>
-      </w:r>
-    </w:p>
-    <w:p>
-      <w:pPr>
-        <w:numPr>
-          <w:ilvl w:val="1"/>
-          <w:numId w:val="6"/>
-        </w:numPr>
-        <w:rPr>
-          <w:b/>
-          <w:lang w:val="en-US"/>
-        </w:rPr>
-      </w:pPr>
-      <w:r>
-        <w:rPr>
-          <w:b/>
-          <w:lang w:val="en-US"/>
-        </w:rPr>
-        <w:t>i</w:t>
-      </w:r>
-      <w:r>
-        <w:rPr>
-          <w:b/>
-          <w:lang w:val="en-US"/>
-        </w:rPr>
-        <w:t xml:space="preserve">n </w:t>
-      </w:r>
-      <w:proofErr w:type="spellStart"/>
-      <w:r>
-        <w:rPr>
-          <w:b/>
-          <w:lang w:val="en-US"/>
-        </w:rPr>
-        <w:t>cazul</w:t>
-      </w:r>
-      <w:proofErr w:type="spellEnd"/>
-      <w:r>
-        <w:rPr>
-          <w:b/>
-          <w:lang w:val="en-US"/>
-        </w:rPr>
-        <w:t xml:space="preserve"> </w:t>
-      </w:r>
-      <w:proofErr w:type="spellStart"/>
-      <w:r>
-        <w:rPr>
-          <w:b/>
-          <w:lang w:val="en-US"/>
-        </w:rPr>
-        <w:t>vriei</w:t>
-      </w:r>
-      <w:proofErr w:type="spellEnd"/>
-      <w:r>
-        <w:rPr>
-          <w:b/>
-          <w:lang w:val="en-US"/>
-        </w:rPr>
-        <w:t xml:space="preserve"> (</w:t>
-      </w:r>
-      <w:proofErr w:type="spellStart"/>
-      <w:proofErr w:type="gramStart"/>
-      <w:r>
-        <w:rPr>
-          <w:b/>
-          <w:lang w:val="en-US"/>
-        </w:rPr>
-        <w:t>negativa</w:t>
-      </w:r>
-      <w:proofErr w:type="spellEnd"/>
-      <w:r>
-        <w:rPr>
-          <w:b/>
-          <w:lang w:val="en-US"/>
-        </w:rPr>
-        <w:t xml:space="preserve">) </w:t>
-      </w:r>
-      <w:r>
-        <w:rPr>
-          <w:b/>
-          <w:lang w:val="en-US"/>
-        </w:rPr>
-        <w:t xml:space="preserve"> </w:t>
-      </w:r>
-      <w:proofErr w:type="spellStart"/>
-      <w:r>
-        <w:rPr>
-          <w:b/>
-          <w:lang w:val="en-US"/>
-        </w:rPr>
-        <w:t>fileurile</w:t>
-      </w:r>
-      <w:proofErr w:type="spellEnd"/>
-      <w:proofErr w:type="gramEnd"/>
-      <w:r>
-        <w:rPr>
-          <w:b/>
-          <w:lang w:val="en-US"/>
-        </w:rPr>
-        <w:t xml:space="preserve"> de </w:t>
-      </w:r>
-      <w:proofErr w:type="spellStart"/>
-      <w:r>
-        <w:rPr>
-          <w:b/>
-          <w:lang w:val="en-US"/>
-        </w:rPr>
-        <w:t>aer</w:t>
-      </w:r>
-      <w:proofErr w:type="spellEnd"/>
-      <w:r>
-        <w:rPr>
-          <w:b/>
-          <w:lang w:val="en-US"/>
-        </w:rPr>
-        <w:t xml:space="preserve"> se </w:t>
-      </w:r>
-      <w:proofErr w:type="spellStart"/>
-      <w:r>
-        <w:rPr>
-          <w:b/>
-          <w:lang w:val="en-US"/>
-        </w:rPr>
-        <w:t>desprind</w:t>
-      </w:r>
-      <w:proofErr w:type="spellEnd"/>
-      <w:r>
-        <w:rPr>
-          <w:b/>
-          <w:lang w:val="en-US"/>
-        </w:rPr>
-        <w:t xml:space="preserve"> de pe extrados</w:t>
-      </w:r>
-    </w:p>
-    <w:p>
-      <w:pPr>
-        <w:numPr>
-          <w:ilvl w:val="1"/>
-          <w:numId w:val="6"/>
-        </w:numPr>
-        <w:rPr>
-          <w:lang w:val="en-US"/>
-        </w:rPr>
-      </w:pPr>
-      <w:r>
-        <w:rPr>
-          <w:lang w:val="en-US"/>
-        </w:rPr>
-        <w:t xml:space="preserve">in </w:t>
-      </w:r>
-      <w:proofErr w:type="spellStart"/>
-      <w:r>
-        <w:rPr>
-          <w:lang w:val="en-US"/>
-        </w:rPr>
-        <w:t>cazul</w:t>
-      </w:r>
-      <w:proofErr w:type="spellEnd"/>
-      <w:r>
-        <w:rPr>
-          <w:lang w:val="en-US"/>
-        </w:rPr>
-        <w:t xml:space="preserve"> </w:t>
-      </w:r>
-      <w:proofErr w:type="spellStart"/>
-      <w:r>
-        <w:rPr>
-          <w:lang w:val="en-US"/>
-        </w:rPr>
-        <w:t>spiralei</w:t>
-      </w:r>
-      <w:proofErr w:type="spellEnd"/>
-      <w:r>
-        <w:rPr>
-          <w:lang w:val="en-US"/>
-        </w:rPr>
-        <w:t xml:space="preserve"> </w:t>
-      </w:r>
-      <w:proofErr w:type="spellStart"/>
-      <w:r>
-        <w:rPr>
-          <w:lang w:val="en-US"/>
-        </w:rPr>
-        <w:t>picate</w:t>
-      </w:r>
-      <w:proofErr w:type="spellEnd"/>
-      <w:r>
-        <w:rPr>
-          <w:lang w:val="en-US"/>
-        </w:rPr>
-        <w:t xml:space="preserve"> </w:t>
-      </w:r>
-      <w:proofErr w:type="spellStart"/>
-      <w:r>
-        <w:rPr>
-          <w:lang w:val="en-US"/>
-        </w:rPr>
-        <w:t>fileurile</w:t>
-      </w:r>
-      <w:proofErr w:type="spellEnd"/>
-      <w:r>
-        <w:rPr>
-          <w:lang w:val="en-US"/>
-        </w:rPr>
-        <w:t xml:space="preserve"> de </w:t>
-      </w:r>
-      <w:proofErr w:type="spellStart"/>
-      <w:r>
-        <w:rPr>
-          <w:lang w:val="en-US"/>
-        </w:rPr>
-        <w:t>aer</w:t>
-      </w:r>
-      <w:proofErr w:type="spellEnd"/>
-      <w:r>
-        <w:rPr>
-          <w:lang w:val="en-US"/>
-        </w:rPr>
-        <w:t xml:space="preserve"> se </w:t>
-      </w:r>
-      <w:proofErr w:type="spellStart"/>
-      <w:r>
-        <w:rPr>
-          <w:lang w:val="en-US"/>
-        </w:rPr>
-        <w:t>desprind</w:t>
-      </w:r>
-      <w:proofErr w:type="spellEnd"/>
-      <w:r>
-        <w:rPr>
-          <w:lang w:val="en-US"/>
-        </w:rPr>
-        <w:t xml:space="preserve"> de pe extrados</w:t>
-      </w:r>
-    </w:p>
-    <w:p>
-      <w:pPr>
-        <w:numPr>
-          <w:ilvl w:val="1"/>
-          <w:numId w:val="6"/>
-        </w:numPr>
-        <w:rPr>
-          <w:lang w:val="en-US"/>
-        </w:rPr>
-      </w:pPr>
-      <w:proofErr w:type="spellStart"/>
-      <w:r>
-        <w:rPr>
-          <w:lang w:val="en-US"/>
-        </w:rPr>
-        <w:t>ambele</w:t>
-      </w:r>
-      <w:proofErr w:type="spellEnd"/>
-      <w:r>
-        <w:rPr>
-          <w:lang w:val="en-US"/>
-        </w:rPr>
-        <w:t xml:space="preserve"> </w:t>
-      </w:r>
-      <w:proofErr w:type="spellStart"/>
-      <w:r>
-        <w:rPr>
-          <w:lang w:val="en-US"/>
-        </w:rPr>
-        <w:t>manevre</w:t>
-      </w:r>
-      <w:proofErr w:type="spellEnd"/>
-      <w:r>
-        <w:rPr>
-          <w:lang w:val="en-US"/>
-        </w:rPr>
-        <w:t xml:space="preserve"> sunt </w:t>
-      </w:r>
-      <w:proofErr w:type="spellStart"/>
-      <w:r>
-        <w:rPr>
-          <w:lang w:val="en-US"/>
-        </w:rPr>
-        <w:t>identice</w:t>
-      </w:r>
-      <w:proofErr w:type="spellEnd"/>
-      <w:r>
-        <w:rPr>
-          <w:lang w:val="en-US"/>
-        </w:rPr>
-        <w:t xml:space="preserve"> din </w:t>
-      </w:r>
-      <w:proofErr w:type="spellStart"/>
-      <w:r>
-        <w:rPr>
-          <w:lang w:val="en-US"/>
-        </w:rPr>
-        <w:t>punct</w:t>
-      </w:r>
-      <w:proofErr w:type="spellEnd"/>
-      <w:r>
-        <w:rPr>
-          <w:lang w:val="en-US"/>
-        </w:rPr>
-        <w:t xml:space="preserve"> de </w:t>
-      </w:r>
-      <w:proofErr w:type="spellStart"/>
-      <w:r>
-        <w:rPr>
-          <w:lang w:val="en-US"/>
-        </w:rPr>
-        <w:t>vedere</w:t>
-      </w:r>
-      <w:proofErr w:type="spellEnd"/>
-      <w:r>
-        <w:rPr>
-          <w:lang w:val="en-US"/>
-        </w:rPr>
-        <w:t xml:space="preserve"> </w:t>
-      </w:r>
-      <w:proofErr w:type="spellStart"/>
-      <w:r>
-        <w:rPr>
-          <w:lang w:val="en-US"/>
-        </w:rPr>
-        <w:t>aerodinamic</w:t>
-      </w:r>
-      <w:proofErr w:type="spellEnd"/>
-      <w:r>
-        <w:rPr>
-          <w:lang w:val="en-US"/>
-        </w:rPr>
-        <w:t xml:space="preserve">, </w:t>
-      </w:r>
-      <w:proofErr w:type="spellStart"/>
-      <w:r>
-        <w:rPr>
-          <w:lang w:val="en-US"/>
-        </w:rPr>
-        <w:t>este</w:t>
-      </w:r>
-      <w:proofErr w:type="spellEnd"/>
-      <w:r>
-        <w:rPr>
-          <w:lang w:val="en-US"/>
-        </w:rPr>
-        <w:t xml:space="preserve"> </w:t>
-      </w:r>
-      <w:proofErr w:type="spellStart"/>
-      <w:r>
-        <w:rPr>
-          <w:lang w:val="en-US"/>
-        </w:rPr>
-        <w:t>doar</w:t>
-      </w:r>
-      <w:proofErr w:type="spellEnd"/>
-      <w:r>
-        <w:rPr>
-          <w:lang w:val="en-US"/>
-        </w:rPr>
-        <w:t xml:space="preserve"> o </w:t>
-      </w:r>
-      <w:proofErr w:type="spellStart"/>
-      <w:r>
-        <w:rPr>
-          <w:lang w:val="en-US"/>
-        </w:rPr>
-        <w:t>diferenta</w:t>
-      </w:r>
-      <w:proofErr w:type="spellEnd"/>
-      <w:r>
-        <w:rPr>
-          <w:lang w:val="en-US"/>
-        </w:rPr>
-        <w:t xml:space="preserve"> de </w:t>
-      </w:r>
-      <w:proofErr w:type="spellStart"/>
-      <w:r>
-        <w:rPr>
-          <w:lang w:val="en-US"/>
-        </w:rPr>
-        <w:t>terminologie</w:t>
-      </w:r>
-      <w:proofErr w:type="spellEnd"/>
-    </w:p>
-    <w:p>
-      <w:pPr>
-        <w:pStyle w:val="ListParagraph"/>
-        <w:numPr>
-          <w:ilvl w:val="1"/>
-          <w:numId w:val="6"/>
-        </w:numPr>
-      </w:pPr>
-      <w:r>
-        <w:t xml:space="preserve">, la fel de repede ca și </w:t>
-      </w:r>
-      <w:r>
-        <w:t>parapanta</w:t>
-      </w:r>
-      <w:r>
-        <w:t>.</w:t>
-      </w:r>
-    </w:p>
-    <w:p/>
-    <w:p>
-      <w:pPr>
-        <w:numPr>
-          <w:ilvl w:val="0"/>
-          <w:numId w:val="6"/>
-        </w:numPr>
-      </w:pPr>
-      <w:r>
-        <w:t>Termenul "</w:t>
-      </w:r>
-      <w:r>
-        <w:t>wingover</w:t>
-      </w:r>
-      <w:r>
-        <w:t>" înseamnă</w:t>
-      </w:r>
-    </w:p>
-    <w:p>
-      <w:pPr>
-        <w:pStyle w:val="ListParagraph"/>
-        <w:numPr>
-          <w:ilvl w:val="1"/>
-          <w:numId w:val="6"/>
-        </w:numPr>
-      </w:pPr>
-      <w:r>
-        <w:t>rotați</w:t>
-      </w:r>
-      <w:r>
-        <w:t>a</w:t>
-      </w:r>
-      <w:r>
-        <w:t xml:space="preserve"> rapidă a </w:t>
-      </w:r>
-      <w:r>
-        <w:t>parapantei</w:t>
-      </w:r>
-      <w:r>
-        <w:t xml:space="preserve"> în jurul axei verticale, prin care o jumătate din p</w:t>
-      </w:r>
-      <w:r>
-        <w:t>arapantă</w:t>
-      </w:r>
-      <w:r>
-        <w:t xml:space="preserve"> zboară </w:t>
-      </w:r>
-      <w:r>
-        <w:t>spre înainte iar</w:t>
-      </w:r>
-      <w:r>
-        <w:t xml:space="preserve"> cealaltă </w:t>
-      </w:r>
-      <w:r>
-        <w:t>spre înapoi</w:t>
-      </w:r>
-      <w:r>
         <w:t>.</w:t>
       </w:r>
     </w:p>
     <w:p>
       <w:pPr>
-        <w:pStyle w:val="ListParagraph"/>
-        <w:numPr>
-          <w:ilvl w:val="1"/>
-          <w:numId w:val="6"/>
-        </w:numPr>
-        <w:rPr>
-          <w:b/>
-        </w:rPr>
+        <w:ind w:left="708"/>
       </w:pPr>
       <w:r>
-        <w:rPr>
-          <w:b/>
-        </w:rPr>
-        <w:t>viraje rapide alternante, prin care parapanta are ocazional un unghi înclinare laterală de peste 90 °.</w:t>
+        <w:t>c) Trecerea din stare gazoasă în stare lichidă.</w:t>
       </w:r>
     </w:p>
     <w:p>
       <w:pPr>
-        <w:pStyle w:val="ListParagraph"/>
-        <w:numPr>
-          <w:ilvl w:val="1"/>
-          <w:numId w:val="6"/>
-        </w:numPr>
+        <w:ind w:left="708"/>
       </w:pPr>
       <w:r>
-        <w:t>viraje</w:t>
-      </w:r>
-      <w:r>
-        <w:t xml:space="preserve"> foarte strânse prin care factorul de încărcare datorat forței centrifuge crește semnificativ.</w:t>
-      </w:r>
-    </w:p>
-    <w:p>
-      <w:pPr>
-        <w:pStyle w:val="ListParagraph"/>
-        <w:numPr>
-          <w:ilvl w:val="1"/>
-          <w:numId w:val="6"/>
-        </w:numPr>
-      </w:pPr>
-      <w:r>
-        <w:t xml:space="preserve">răsucirea </w:t>
-      </w:r>
-      <w:r>
-        <w:t>chingilor</w:t>
-      </w:r>
-      <w:r>
-        <w:t xml:space="preserve"> și a </w:t>
-      </w:r>
-      <w:r>
-        <w:t>suspantelor</w:t>
-      </w:r>
-      <w:r>
-        <w:t xml:space="preserve"> provocate de rotația </w:t>
-      </w:r>
-      <w:r>
-        <w:t>parapantei</w:t>
-      </w:r>
-      <w:r>
-        <w:t xml:space="preserve"> în jurul axei verticale. Datorită inerției pilotului, el nu se poate roti, în general, la fel de repede ca și </w:t>
-      </w:r>
-      <w:r>
-        <w:t>parapanta</w:t>
-      </w:r>
-      <w:r>
-        <w:t>.</w:t>
+        <w:t>d) Trecerea din stare gazoasă în stare solidă.</w:t>
       </w:r>
     </w:p>
     <w:p/>
-    <w:p>
-      <w:pPr>
-        <w:numPr>
-          <w:ilvl w:val="0"/>
-          <w:numId w:val="6"/>
-        </w:numPr>
-      </w:pPr>
-      <w:r>
-        <w:lastRenderedPageBreak/>
-        <w:t>Termenul "</w:t>
-      </w:r>
-      <w:r>
-        <w:t>spirală</w:t>
-      </w:r>
-      <w:r>
-        <w:t>"</w:t>
-      </w:r>
-      <w:r>
-        <w:t xml:space="preserve"> (spiral dive)</w:t>
-      </w:r>
-      <w:r>
-        <w:t xml:space="preserve"> înseamnă</w:t>
-      </w:r>
-    </w:p>
-    <w:p>
-      <w:pPr>
-        <w:pStyle w:val="ListParagraph"/>
-        <w:numPr>
-          <w:ilvl w:val="1"/>
-          <w:numId w:val="6"/>
-        </w:numPr>
-      </w:pPr>
-      <w:r>
-        <w:t>rotați</w:t>
-      </w:r>
-      <w:r>
-        <w:t>a</w:t>
-      </w:r>
-      <w:r>
-        <w:t xml:space="preserve"> rapidă a </w:t>
-      </w:r>
-      <w:r>
-        <w:t>parapantei</w:t>
-      </w:r>
-      <w:r>
-        <w:t xml:space="preserve"> în jurul axei verticale, prin care o jumătate din p</w:t>
-      </w:r>
-      <w:r>
-        <w:t>arapantă</w:t>
-      </w:r>
-      <w:r>
-        <w:t xml:space="preserve"> zboară </w:t>
-      </w:r>
-      <w:r>
-        <w:t>spre înainte iar</w:t>
-      </w:r>
-      <w:r>
-        <w:t xml:space="preserve"> cealaltă </w:t>
-      </w:r>
-      <w:r>
-        <w:t>spre înapoi</w:t>
-      </w:r>
-      <w:r>
-        <w:t>.</w:t>
-      </w:r>
-    </w:p>
-    <w:p>
-      <w:pPr>
-        <w:pStyle w:val="ListParagraph"/>
-        <w:numPr>
-          <w:ilvl w:val="1"/>
-          <w:numId w:val="6"/>
-        </w:numPr>
-      </w:pPr>
-      <w:r>
-        <w:t>viraje</w:t>
-      </w:r>
-      <w:r>
-        <w:t xml:space="preserve"> rapide alternante, prin care </w:t>
-      </w:r>
-      <w:r>
-        <w:t>parapanta</w:t>
-      </w:r>
-      <w:r>
-        <w:t xml:space="preserve"> </w:t>
-      </w:r>
-      <w:r>
-        <w:t>are</w:t>
-      </w:r>
-      <w:r>
-        <w:t xml:space="preserve"> ocazional un unghi </w:t>
-      </w:r>
-      <w:r>
-        <w:t>înclinare laterală</w:t>
-      </w:r>
-      <w:r>
-        <w:t xml:space="preserve"> de peste 90 °.</w:t>
-      </w:r>
-    </w:p>
-    <w:p>
-      <w:pPr>
-        <w:pStyle w:val="ListParagraph"/>
-        <w:numPr>
-          <w:ilvl w:val="1"/>
-          <w:numId w:val="6"/>
-        </w:numPr>
-        <w:rPr>
-          <w:b/>
-        </w:rPr>
-      </w:pPr>
-      <w:r>
-        <w:rPr>
-          <w:b/>
-        </w:rPr>
-        <w:t>viraje foarte strânse prin care factorul de încărcare datorat forței centrifuge crește semnificativ.</w:t>
-      </w:r>
-    </w:p>
-    <w:p>
-      <w:pPr>
-        <w:pStyle w:val="ListParagraph"/>
-        <w:numPr>
-          <w:ilvl w:val="1"/>
-          <w:numId w:val="6"/>
-        </w:numPr>
-      </w:pPr>
-      <w:r>
-        <w:t xml:space="preserve">răsucirea </w:t>
-      </w:r>
-      <w:r>
-        <w:t>chingilor</w:t>
-      </w:r>
-      <w:r>
-        <w:t xml:space="preserve"> și a </w:t>
-      </w:r>
-      <w:r>
-        <w:t>suspantelor</w:t>
-      </w:r>
-      <w:r>
-        <w:t xml:space="preserve"> provocate de rotația </w:t>
-      </w:r>
-      <w:r>
-        <w:t>parapantei</w:t>
-      </w:r>
-      <w:r>
-        <w:t xml:space="preserve"> în jurul axei verticale. Datorită inerției pilotului, el nu se poate roti, în general, la fel de repede ca și </w:t>
-      </w:r>
-      <w:r>
-        <w:t>parapanta</w:t>
-      </w:r>
-      <w:r>
-        <w:t>.</w:t>
-      </w:r>
-    </w:p>
-    <w:p/>
-    <w:p>
-      <w:pPr>
-        <w:numPr>
-          <w:ilvl w:val="0"/>
-          <w:numId w:val="6"/>
-        </w:numPr>
-      </w:pPr>
-      <w:r>
-        <w:t>Coborârea cu</w:t>
-      </w:r>
-      <w:r>
-        <w:t xml:space="preserve"> "urechi mari" are avantajul că</w:t>
-      </w:r>
-    </w:p>
-    <w:p>
-      <w:pPr>
-        <w:pStyle w:val="ListParagraph"/>
-        <w:numPr>
-          <w:ilvl w:val="1"/>
-          <w:numId w:val="6"/>
-        </w:numPr>
-        <w:rPr>
-          <w:b/>
-        </w:rPr>
-      </w:pPr>
-      <w:r>
-        <w:rPr>
-          <w:b/>
-        </w:rPr>
-        <w:t>corpul pilotului nu este solicitat fizic în timpul manevrei și parapanta poate fi condusă spre direcția dorită.</w:t>
-      </w:r>
-    </w:p>
-    <w:p>
-      <w:pPr>
-        <w:pStyle w:val="ListParagraph"/>
-        <w:numPr>
-          <w:ilvl w:val="1"/>
-          <w:numId w:val="6"/>
-        </w:numPr>
-      </w:pPr>
-      <w:r>
-        <w:t>parapanta</w:t>
-      </w:r>
-      <w:r>
-        <w:t xml:space="preserve"> nu este deformată și poate atinge o </w:t>
-      </w:r>
-      <w:r>
-        <w:t>viteză mare de înfundare</w:t>
-      </w:r>
-      <w:r>
-        <w:t>.</w:t>
-      </w:r>
-    </w:p>
-    <w:p>
-      <w:pPr>
-        <w:pStyle w:val="ListParagraph"/>
-        <w:numPr>
-          <w:ilvl w:val="1"/>
-          <w:numId w:val="6"/>
-        </w:numPr>
-      </w:pPr>
-      <w:r>
-        <w:t>mane</w:t>
-      </w:r>
-      <w:r>
-        <w:t>vra este aplicată cu ușurință, se</w:t>
-      </w:r>
-      <w:r>
-        <w:t xml:space="preserve"> poate atinge o </w:t>
-      </w:r>
-      <w:r>
-        <w:t>viteză de înfundare mare și</w:t>
-      </w:r>
-      <w:r>
-        <w:t xml:space="preserve"> </w:t>
-      </w:r>
-      <w:r>
-        <w:t>fără solcitare</w:t>
-      </w:r>
-      <w:r>
-        <w:t xml:space="preserve"> fizic</w:t>
-      </w:r>
-      <w:r>
-        <w:t>ă</w:t>
-      </w:r>
-      <w:r>
-        <w:t xml:space="preserve"> </w:t>
-      </w:r>
-      <w:r>
-        <w:t>a corpului piotului</w:t>
-      </w:r>
-      <w:r>
-        <w:t>.</w:t>
-      </w:r>
-    </w:p>
-    <w:p>
-      <w:pPr>
-        <w:pStyle w:val="ListParagraph"/>
-        <w:numPr>
-          <w:ilvl w:val="1"/>
-          <w:numId w:val="6"/>
-        </w:numPr>
-      </w:pPr>
-      <w:r>
-        <w:t xml:space="preserve">o viteză mare de </w:t>
-      </w:r>
-      <w:r>
-        <w:t>înfundare</w:t>
-      </w:r>
-      <w:r>
-        <w:t xml:space="preserve"> poate fi obținută fără proble</w:t>
-      </w:r>
-      <w:r>
-        <w:t>me în timpul ieșirii din manevră</w:t>
-      </w:r>
-      <w:r>
-        <w:t>.</w:t>
-      </w:r>
-    </w:p>
-    <w:p/>
-    <w:p>
-      <w:pPr>
-        <w:numPr>
-          <w:ilvl w:val="0"/>
-          <w:numId w:val="6"/>
-        </w:numPr>
-      </w:pPr>
-      <w:r>
-        <w:t xml:space="preserve">Coborârea în spirală </w:t>
-      </w:r>
-      <w:r>
-        <w:t>are avantajul că</w:t>
-      </w:r>
-    </w:p>
-    <w:p>
-      <w:pPr>
-        <w:pStyle w:val="ListParagraph"/>
-        <w:numPr>
-          <w:ilvl w:val="1"/>
-          <w:numId w:val="6"/>
-        </w:numPr>
-      </w:pPr>
-      <w:r>
-        <w:t>corpul pilotului nu este solicitat fizic în timpul manevrei și parapanta poate fi condusă spre direcția dorită.</w:t>
-      </w:r>
-    </w:p>
-    <w:p>
-      <w:pPr>
-        <w:pStyle w:val="ListParagraph"/>
-        <w:numPr>
-          <w:ilvl w:val="1"/>
-          <w:numId w:val="6"/>
-        </w:numPr>
-        <w:rPr>
-          <w:b/>
-        </w:rPr>
-      </w:pPr>
-      <w:r>
-        <w:rPr>
-          <w:b/>
-        </w:rPr>
-        <w:t>parapanta nu este deformată și poate atinge o viteză mare de înfundare.</w:t>
-      </w:r>
-    </w:p>
-    <w:p>
-      <w:pPr>
-        <w:pStyle w:val="ListParagraph"/>
-        <w:numPr>
-          <w:ilvl w:val="1"/>
-          <w:numId w:val="6"/>
-        </w:numPr>
-      </w:pPr>
-      <w:r>
-        <w:t>mane</w:t>
-      </w:r>
-      <w:r>
-        <w:t>vra este aplicată cu ușurință, se</w:t>
-      </w:r>
-      <w:r>
-        <w:t xml:space="preserve"> poate atinge o </w:t>
-      </w:r>
-      <w:r>
-        <w:t>viteză de înfundare mare și</w:t>
-      </w:r>
-      <w:r>
-        <w:t xml:space="preserve"> </w:t>
-      </w:r>
-      <w:r>
-        <w:t>fără solcitare</w:t>
-      </w:r>
-      <w:r>
-        <w:t xml:space="preserve"> fizic</w:t>
-      </w:r>
-      <w:r>
-        <w:t>ă</w:t>
-      </w:r>
-      <w:r>
-        <w:t xml:space="preserve"> </w:t>
-      </w:r>
-      <w:r>
-        <w:t>a corpului piotului</w:t>
-      </w:r>
-      <w:r>
-        <w:t>.</w:t>
-      </w:r>
-    </w:p>
-    <w:p>
-      <w:pPr>
-        <w:pStyle w:val="ListParagraph"/>
-        <w:numPr>
-          <w:ilvl w:val="1"/>
-          <w:numId w:val="6"/>
-        </w:numPr>
-      </w:pPr>
-      <w:r>
-        <w:t xml:space="preserve">o viteză mare de </w:t>
-      </w:r>
-      <w:r>
-        <w:t>înfundare</w:t>
-      </w:r>
-      <w:r>
-        <w:t xml:space="preserve"> poate fi obținută fără proble</w:t>
-      </w:r>
-      <w:r>
-        <w:t>me în timpul ieșirii din manevră</w:t>
-      </w:r>
-      <w:r>
-        <w:t>.</w:t>
-      </w:r>
-    </w:p>
-    <w:p/>
-    <w:p>
-      <w:pPr>
-        <w:numPr>
-          <w:ilvl w:val="0"/>
-          <w:numId w:val="6"/>
-        </w:numPr>
-      </w:pPr>
-      <w:r>
-        <w:t xml:space="preserve">Coborârea în ”angajare cu B-urile” (B stall) </w:t>
-      </w:r>
-      <w:r>
-        <w:t>are avantajul că</w:t>
-      </w:r>
-    </w:p>
-    <w:p>
-      <w:pPr>
-        <w:pStyle w:val="ListParagraph"/>
-        <w:numPr>
-          <w:ilvl w:val="1"/>
-          <w:numId w:val="6"/>
-        </w:numPr>
-      </w:pPr>
-      <w:r>
-        <w:t>corpul pilotului nu este solicitat fizic în timpul manevrei și parapanta poate fi condusă spre direcția dorită.</w:t>
-      </w:r>
-    </w:p>
-    <w:p>
-      <w:pPr>
-        <w:pStyle w:val="ListParagraph"/>
-        <w:numPr>
-          <w:ilvl w:val="1"/>
-          <w:numId w:val="6"/>
-        </w:numPr>
-      </w:pPr>
-      <w:r>
-        <w:t>parapanta nu este deformată și poate atinge o viteză mare de înfundare.</w:t>
-      </w:r>
-    </w:p>
-    <w:p>
-      <w:pPr>
-        <w:pStyle w:val="ListParagraph"/>
-        <w:numPr>
-          <w:ilvl w:val="1"/>
-          <w:numId w:val="6"/>
-        </w:numPr>
-        <w:rPr>
-          <w:b/>
-        </w:rPr>
-      </w:pPr>
-      <w:r>
-        <w:rPr>
-          <w:b/>
-        </w:rPr>
-        <w:t>manevra este aplicată cu ușurință, se poate atinge o viteză de înfundare mare și fără solcitare fizică a corpului piotului.</w:t>
-      </w:r>
-    </w:p>
-    <w:p>
-      <w:pPr>
-        <w:pStyle w:val="ListParagraph"/>
-        <w:numPr>
-          <w:ilvl w:val="1"/>
-          <w:numId w:val="6"/>
-        </w:numPr>
-      </w:pPr>
-      <w:r>
-        <w:t>parapanta nu este deformată și corpul pilotului nu este solicitat fizic în timpul manevrei</w:t>
-      </w:r>
-      <w:r>
-        <w:t>.</w:t>
-      </w:r>
-    </w:p>
-    <w:p/>
-    <w:p>
-      <w:pPr>
-        <w:numPr>
-          <w:ilvl w:val="0"/>
-          <w:numId w:val="6"/>
-        </w:numPr>
-      </w:pPr>
-      <w:r>
-        <w:t>C</w:t>
-      </w:r>
-      <w:r>
-        <w:t xml:space="preserve">ând coborâți cu "urechi mari", este important să fiți conștienți de faptul că </w:t>
-      </w:r>
-      <w:r>
-        <w:t>parapanta</w:t>
-      </w:r>
-      <w:r>
-        <w:t xml:space="preserve"> în această configurație</w:t>
-      </w:r>
-    </w:p>
-    <w:p>
-      <w:pPr>
-        <w:pStyle w:val="ListParagraph"/>
-        <w:numPr>
-          <w:ilvl w:val="1"/>
-          <w:numId w:val="6"/>
-        </w:numPr>
-        <w:rPr>
-          <w:b/>
-        </w:rPr>
-      </w:pPr>
-      <w:r>
-        <w:rPr>
-          <w:b/>
-        </w:rPr>
-        <w:t>zboară cu un unghi considerabil mai mare de atac și, prin urmare, este mai susceptibilă de a se angaja parașutat în timpul sau la ieșirea din manevră.</w:t>
-      </w:r>
-    </w:p>
-    <w:p>
-      <w:pPr>
-        <w:pStyle w:val="ListParagraph"/>
-        <w:numPr>
-          <w:ilvl w:val="1"/>
-          <w:numId w:val="6"/>
-        </w:numPr>
-      </w:pPr>
-      <w:r>
-        <w:t xml:space="preserve">zboară cu viteză </w:t>
-      </w:r>
-      <w:r>
-        <w:t>de înaintare</w:t>
-      </w:r>
-      <w:r>
-        <w:t xml:space="preserve"> considerabil </w:t>
-      </w:r>
-      <w:r>
-        <w:t>mai mare</w:t>
-      </w:r>
-      <w:r>
-        <w:t xml:space="preserve">, mărind astfel riscul </w:t>
-      </w:r>
-      <w:r>
-        <w:t>închiderilor frontale</w:t>
-      </w:r>
-      <w:r>
-        <w:t>.</w:t>
-      </w:r>
-    </w:p>
-    <w:p>
-      <w:pPr>
-        <w:pStyle w:val="ListParagraph"/>
-        <w:numPr>
-          <w:ilvl w:val="1"/>
-          <w:numId w:val="6"/>
-        </w:numPr>
-      </w:pPr>
-      <w:r>
-        <w:t>necesită abilit</w:t>
-      </w:r>
-      <w:r>
-        <w:t>ăți</w:t>
-      </w:r>
-      <w:r>
-        <w:t xml:space="preserve"> extraordinar</w:t>
-      </w:r>
-      <w:r>
-        <w:t>e</w:t>
-      </w:r>
-      <w:r>
-        <w:t xml:space="preserve"> </w:t>
-      </w:r>
-      <w:r>
-        <w:t>ale</w:t>
-      </w:r>
-      <w:r>
-        <w:t xml:space="preserve"> pilot</w:t>
-      </w:r>
-      <w:r>
-        <w:t>ului</w:t>
-      </w:r>
-      <w:r>
-        <w:t>, î</w:t>
-      </w:r>
-      <w:r>
-        <w:t>n special în aerul turbulent și</w:t>
-      </w:r>
-      <w:r>
-        <w:t xml:space="preserve"> </w:t>
-      </w:r>
-      <w:r>
-        <w:t>solicită fizic pilotul</w:t>
-      </w:r>
-      <w:r>
-        <w:t xml:space="preserve"> pe perioade mai lungi.</w:t>
-      </w:r>
-    </w:p>
-    <w:p/>
-    <w:p>
-      <w:pPr>
-        <w:numPr>
-          <w:ilvl w:val="0"/>
-          <w:numId w:val="6"/>
-        </w:numPr>
-      </w:pPr>
-      <w:r>
-        <w:t>Când coborâți cu "urechi mari", este important să rețineți acest lucru</w:t>
-      </w:r>
-    </w:p>
-    <w:p>
-      <w:pPr>
-        <w:pStyle w:val="ListParagraph"/>
-        <w:numPr>
-          <w:ilvl w:val="1"/>
-          <w:numId w:val="6"/>
-        </w:numPr>
-        <w:rPr>
-          <w:b/>
-        </w:rPr>
-      </w:pPr>
-      <w:r>
-        <w:rPr>
-          <w:b/>
-        </w:rPr>
-        <w:t>acceleratorul ar trebui să fie aplicat simultan pentru a minimiza riscul angajare parașutată și pentru a crește semnificativ viteza de înfundare.</w:t>
-      </w:r>
-    </w:p>
-    <w:p>
-      <w:pPr>
-        <w:pStyle w:val="ListParagraph"/>
-        <w:numPr>
-          <w:ilvl w:val="1"/>
-          <w:numId w:val="6"/>
-        </w:numPr>
-      </w:pPr>
-      <w:r>
-        <w:t xml:space="preserve">acceleratorul nu trebuie aplicat simultan, astfel încât riscul de </w:t>
-      </w:r>
-      <w:r>
-        <w:t>închidere frontală</w:t>
-      </w:r>
-      <w:r>
-        <w:t xml:space="preserve"> să fie minim</w:t>
-      </w:r>
-      <w:r>
-        <w:t>izat</w:t>
-      </w:r>
-      <w:r>
-        <w:t>.</w:t>
-      </w:r>
-    </w:p>
-    <w:p>
-      <w:pPr>
-        <w:pStyle w:val="ListParagraph"/>
-        <w:numPr>
-          <w:ilvl w:val="1"/>
-          <w:numId w:val="6"/>
-        </w:numPr>
-      </w:pPr>
-      <w:r>
-        <w:t xml:space="preserve">există o mare </w:t>
-      </w:r>
-      <w:r>
-        <w:t>solicitare fizică a</w:t>
-      </w:r>
-      <w:r>
-        <w:t xml:space="preserve"> corpului.</w:t>
-      </w:r>
-    </w:p>
-    <w:p>
-      <w:pPr>
-        <w:pStyle w:val="ListParagraph"/>
-        <w:numPr>
-          <w:ilvl w:val="1"/>
-          <w:numId w:val="6"/>
-        </w:numPr>
-      </w:pPr>
-      <w:r>
-        <w:t>parapanta</w:t>
-      </w:r>
-      <w:r>
-        <w:t xml:space="preserve"> zboară extrem de instabil.</w:t>
-      </w:r>
-    </w:p>
-    <w:p/>
-    <w:p>
-      <w:pPr>
-        <w:numPr>
-          <w:ilvl w:val="0"/>
-          <w:numId w:val="6"/>
-        </w:numPr>
-      </w:pPr>
-      <w:r>
-        <w:lastRenderedPageBreak/>
-        <w:t xml:space="preserve">Când deschideți "urechile mari", este important să rețineți </w:t>
-      </w:r>
-      <w:r>
-        <w:t>că</w:t>
-      </w:r>
-    </w:p>
-    <w:p>
-      <w:pPr>
-        <w:pStyle w:val="ListParagraph"/>
-        <w:numPr>
-          <w:ilvl w:val="1"/>
-          <w:numId w:val="6"/>
-        </w:numPr>
-      </w:pPr>
-      <w:r>
-        <w:t xml:space="preserve">cel târziu în timpul apropierii finale, acestea trebuie deschise complet prin pomparea </w:t>
-      </w:r>
-      <w:r>
-        <w:t>comenzilor.</w:t>
-      </w:r>
-    </w:p>
-    <w:p>
-      <w:pPr>
-        <w:pStyle w:val="ListParagraph"/>
-        <w:numPr>
-          <w:ilvl w:val="1"/>
-          <w:numId w:val="6"/>
-        </w:numPr>
-        <w:rPr>
-          <w:b/>
-        </w:rPr>
-      </w:pPr>
-      <w:r>
-        <w:rPr>
-          <w:b/>
-        </w:rPr>
-        <w:t>la altitudine mică nu trebuie deschise prin pomparea comenzilor.</w:t>
-      </w:r>
-    </w:p>
-    <w:p>
-      <w:pPr>
-        <w:pStyle w:val="ListParagraph"/>
-        <w:numPr>
-          <w:ilvl w:val="1"/>
-          <w:numId w:val="6"/>
-        </w:numPr>
-      </w:pPr>
-      <w:r>
-        <w:t xml:space="preserve">trebuie </w:t>
-      </w:r>
-      <w:r>
-        <w:t>deschise prin</w:t>
-      </w:r>
-      <w:r>
-        <w:t xml:space="preserve"> </w:t>
-      </w:r>
-      <w:r>
-        <w:t>pompar</w:t>
-      </w:r>
-      <w:r>
-        <w:t>e simultană</w:t>
-      </w:r>
-      <w:r>
-        <w:t xml:space="preserve"> și</w:t>
-      </w:r>
-      <w:r>
-        <w:t xml:space="preserve"> forțată a ambelor frâne.</w:t>
-      </w:r>
-    </w:p>
-    <w:p>
-      <w:pPr>
-        <w:pStyle w:val="ListParagraph"/>
-        <w:numPr>
-          <w:ilvl w:val="1"/>
-          <w:numId w:val="6"/>
-        </w:numPr>
-      </w:pPr>
-      <w:r>
-        <w:t xml:space="preserve">în timpul manevrei </w:t>
-      </w:r>
-      <w:r>
-        <w:t xml:space="preserve">de aterizare, acestea trebuie deschise numai prin </w:t>
-      </w:r>
-      <w:r>
-        <w:t>scuturarea suspantelor</w:t>
-      </w:r>
-      <w:r>
-        <w:t xml:space="preserve"> A </w:t>
-      </w:r>
-      <w:r>
-        <w:t>din exterior</w:t>
-      </w:r>
-      <w:r>
-        <w:t>.</w:t>
-      </w:r>
-    </w:p>
-    <w:p>
-      <w:r>
-        <w:br w:type="page"/>
-      </w:r>
-      <w:bookmarkStart w:id="0" w:name="_GoBack"/>
-      <w:bookmarkEnd w:id="0"/>
-    </w:p>
     <w:p/>
     <w:sectPr>
       <w:pgSz w:w="11906" w:h="16838"/>
@@ -3790,6 +759,26 @@
 <file path=word/numbering.xml><?xml version="1.0" encoding="utf-8"?>
 <w:numbering xmlns:wpc="http://schemas.microsoft.com/office/word/2010/wordprocessingCanvas" xmlns:cx="http://schemas.microsoft.com/office/drawing/2014/chartex" xmlns:cx1="http://schemas.microsoft.com/office/drawing/2015/9/8/chartex" xmlns:cx2="http://schemas.microsoft.com/office/drawing/2015/10/21/chartex" xmlns:cx3="http://schemas.microsoft.com/office/drawing/2016/5/9/chartex" xmlns:cx4="http://schemas.microsoft.com/office/drawing/2016/5/10/chartex" xmlns:cx5="http://schemas.microsoft.com/office/drawing/2016/5/11/chartex" xmlns:cx6="http://schemas.microsoft.com/office/drawing/2016/5/12/chartex" xmlns:cx7="http://schemas.microsoft.com/office/drawing/2016/5/13/chartex" xmlns:cx8="http://schemas.microsoft.com/office/drawing/2016/5/14/chartex" xmlns:mc="http://schemas.openxmlformats.org/markup-compatibility/2006" xmlns:aink="http://schemas.microsoft.com/office/drawing/2016/ink" xmlns:am3d="http://schemas.microsoft.com/office/drawing/2017/model3d" xmlns:o="urn:schemas-microsoft-com:office:office" xmlns:r="http://schemas.openxmlformats.org/officeDocument/2006/relationships" xmlns:m="http://schemas.openxmlformats.org/officeDocument/2006/math" xmlns:v="urn:schemas-microsoft-com:vml" xmlns:wp14="http://schemas.microsoft.com/office/word/2010/wordprocessingDrawing" xmlns:wp="http://schemas.openxmlformats.org/drawingml/2006/wordprocessingDrawing" xmlns:w10="urn:schemas-microsoft-com:office:word" xmlns:w="http://schemas.openxmlformats.org/wordprocessingml/2006/main" xmlns:w14="http://schemas.microsoft.com/office/word/2010/wordml" xmlns:w15="http://schemas.microsoft.com/office/word/2012/wordml" xmlns:w16cid="http://schemas.microsoft.com/office/word/2016/wordml/cid" xmlns:w16se="http://schemas.microsoft.com/office/word/2015/wordml/symex" xmlns:wpg="http://schemas.microsoft.com/office/word/2010/wordprocessingGroup" xmlns:wpi="http://schemas.microsoft.com/office/word/2010/wordprocessingInk" xmlns:wne="http://schemas.microsoft.com/office/word/2006/wordml" xmlns:wps="http://schemas.microsoft.com/office/word/2010/wordprocessingShape" mc:Ignorable="w14 w15 w16se w16cid wp14">
   <w:abstractNum w:abstractNumId="0" w15:restartNumberingAfterBreak="0">
+    <w:nsid w:val="00000014"/>
+    <w:multiLevelType w:val="singleLevel"/>
+    <w:tmpl w:val="254C3FD0"/>
+    <w:name w:val="WW8Num19"/>
+    <w:lvl w:ilvl="0">
+      <w:start w:val="1"/>
+      <w:numFmt w:val="decimal"/>
+      <w:suff w:val="space"/>
+      <w:lvlText w:val="%1."/>
+      <w:lvlJc w:val="left"/>
+      <w:pPr>
+        <w:ind w:left="360" w:hanging="360"/>
+      </w:pPr>
+      <w:rPr>
+        <w:rFonts w:hint="default"/>
+        <w:i/>
+      </w:rPr>
+    </w:lvl>
+  </w:abstractNum>
+  <w:abstractNum w:abstractNumId="1" w15:restartNumberingAfterBreak="0">
     <w:nsid w:val="064F2E5D"/>
     <w:multiLevelType w:val="hybridMultilevel"/>
     <w:tmpl w:val="E3A853BC"/>
@@ -3875,7 +864,7 @@
       </w:pPr>
     </w:lvl>
   </w:abstractNum>
-  <w:abstractNum w:abstractNumId="1" w15:restartNumberingAfterBreak="0">
+  <w:abstractNum w:abstractNumId="2" w15:restartNumberingAfterBreak="0">
     <w:nsid w:val="0A9239A4"/>
     <w:multiLevelType w:val="hybridMultilevel"/>
     <w:tmpl w:val="2B20F0FC"/>
@@ -3967,7 +956,7 @@
       </w:pPr>
     </w:lvl>
   </w:abstractNum>
-  <w:abstractNum w:abstractNumId="2" w15:restartNumberingAfterBreak="0">
+  <w:abstractNum w:abstractNumId="3" w15:restartNumberingAfterBreak="0">
     <w:nsid w:val="0F166846"/>
     <w:multiLevelType w:val="hybridMultilevel"/>
     <w:tmpl w:val="25EEA8EE"/>
@@ -4083,7 +1072,7 @@
       </w:pPr>
     </w:lvl>
   </w:abstractNum>
-  <w:abstractNum w:abstractNumId="3" w15:restartNumberingAfterBreak="0">
+  <w:abstractNum w:abstractNumId="4" w15:restartNumberingAfterBreak="0">
     <w:nsid w:val="19772306"/>
     <w:multiLevelType w:val="hybridMultilevel"/>
     <w:tmpl w:val="CD0E2C08"/>
@@ -4169,7 +1158,7 @@
       </w:pPr>
     </w:lvl>
   </w:abstractNum>
-  <w:abstractNum w:abstractNumId="4" w15:restartNumberingAfterBreak="0">
+  <w:abstractNum w:abstractNumId="5" w15:restartNumberingAfterBreak="0">
     <w:nsid w:val="1BE84E44"/>
     <w:multiLevelType w:val="hybridMultilevel"/>
     <w:tmpl w:val="85BAC52C"/>
@@ -4255,7 +1244,7 @@
       </w:pPr>
     </w:lvl>
   </w:abstractNum>
-  <w:abstractNum w:abstractNumId="5" w15:restartNumberingAfterBreak="0">
+  <w:abstractNum w:abstractNumId="6" w15:restartNumberingAfterBreak="0">
     <w:nsid w:val="1C3975BB"/>
     <w:multiLevelType w:val="hybridMultilevel"/>
     <w:tmpl w:val="A6A82A1A"/>
@@ -4341,7 +1330,7 @@
       </w:pPr>
     </w:lvl>
   </w:abstractNum>
-  <w:abstractNum w:abstractNumId="6" w15:restartNumberingAfterBreak="0">
+  <w:abstractNum w:abstractNumId="7" w15:restartNumberingAfterBreak="0">
     <w:nsid w:val="1CBC1A61"/>
     <w:multiLevelType w:val="hybridMultilevel"/>
     <w:tmpl w:val="9EE667E0"/>
@@ -4457,7 +1446,7 @@
       </w:pPr>
     </w:lvl>
   </w:abstractNum>
-  <w:abstractNum w:abstractNumId="7" w15:restartNumberingAfterBreak="0">
+  <w:abstractNum w:abstractNumId="8" w15:restartNumberingAfterBreak="0">
     <w:nsid w:val="21BB3947"/>
     <w:multiLevelType w:val="hybridMultilevel"/>
     <w:tmpl w:val="A8BEFE9C"/>
@@ -4546,7 +1535,7 @@
       </w:pPr>
     </w:lvl>
   </w:abstractNum>
-  <w:abstractNum w:abstractNumId="8" w15:restartNumberingAfterBreak="0">
+  <w:abstractNum w:abstractNumId="9" w15:restartNumberingAfterBreak="0">
     <w:nsid w:val="226F2ACD"/>
     <w:multiLevelType w:val="hybridMultilevel"/>
     <w:tmpl w:val="646035BE"/>
@@ -4632,7 +1621,7 @@
       </w:pPr>
     </w:lvl>
   </w:abstractNum>
-  <w:abstractNum w:abstractNumId="9" w15:restartNumberingAfterBreak="0">
+  <w:abstractNum w:abstractNumId="10" w15:restartNumberingAfterBreak="0">
     <w:nsid w:val="25EC1205"/>
     <w:multiLevelType w:val="hybridMultilevel"/>
     <w:tmpl w:val="FCA86926"/>
@@ -4748,7 +1737,7 @@
       </w:pPr>
     </w:lvl>
   </w:abstractNum>
-  <w:abstractNum w:abstractNumId="10" w15:restartNumberingAfterBreak="0">
+  <w:abstractNum w:abstractNumId="11" w15:restartNumberingAfterBreak="0">
     <w:nsid w:val="2E6C3455"/>
     <w:multiLevelType w:val="hybridMultilevel"/>
     <w:tmpl w:val="C5BEC4D2"/>
@@ -4864,7 +1853,7 @@
       </w:pPr>
     </w:lvl>
   </w:abstractNum>
-  <w:abstractNum w:abstractNumId="11" w15:restartNumberingAfterBreak="0">
+  <w:abstractNum w:abstractNumId="12" w15:restartNumberingAfterBreak="0">
     <w:nsid w:val="31ED00D3"/>
     <w:multiLevelType w:val="hybridMultilevel"/>
     <w:tmpl w:val="927AEFA6"/>
@@ -4950,7 +1939,7 @@
       </w:pPr>
     </w:lvl>
   </w:abstractNum>
-  <w:abstractNum w:abstractNumId="12" w15:restartNumberingAfterBreak="0">
+  <w:abstractNum w:abstractNumId="13" w15:restartNumberingAfterBreak="0">
     <w:nsid w:val="361573C6"/>
     <w:multiLevelType w:val="hybridMultilevel"/>
     <w:tmpl w:val="69289CE0"/>
@@ -5036,7 +2025,7 @@
       </w:pPr>
     </w:lvl>
   </w:abstractNum>
-  <w:abstractNum w:abstractNumId="13" w15:restartNumberingAfterBreak="0">
+  <w:abstractNum w:abstractNumId="14" w15:restartNumberingAfterBreak="0">
     <w:nsid w:val="376843F9"/>
     <w:multiLevelType w:val="hybridMultilevel"/>
     <w:tmpl w:val="8266F3BE"/>
@@ -5132,7 +2121,7 @@
       </w:pPr>
     </w:lvl>
   </w:abstractNum>
-  <w:abstractNum w:abstractNumId="14" w15:restartNumberingAfterBreak="0">
+  <w:abstractNum w:abstractNumId="15" w15:restartNumberingAfterBreak="0">
     <w:nsid w:val="377363E5"/>
     <w:multiLevelType w:val="hybridMultilevel"/>
     <w:tmpl w:val="0C58F6D8"/>
@@ -5218,7 +2207,7 @@
       </w:pPr>
     </w:lvl>
   </w:abstractNum>
-  <w:abstractNum w:abstractNumId="15" w15:restartNumberingAfterBreak="0">
+  <w:abstractNum w:abstractNumId="16" w15:restartNumberingAfterBreak="0">
     <w:nsid w:val="3DE24633"/>
     <w:multiLevelType w:val="hybridMultilevel"/>
     <w:tmpl w:val="06183E9E"/>
@@ -5308,7 +2297,7 @@
       </w:pPr>
     </w:lvl>
   </w:abstractNum>
-  <w:abstractNum w:abstractNumId="16" w15:restartNumberingAfterBreak="0">
+  <w:abstractNum w:abstractNumId="17" w15:restartNumberingAfterBreak="0">
     <w:nsid w:val="3F3F20DA"/>
     <w:multiLevelType w:val="hybridMultilevel"/>
     <w:tmpl w:val="EAA6983A"/>
@@ -5394,7 +2383,7 @@
       </w:pPr>
     </w:lvl>
   </w:abstractNum>
-  <w:abstractNum w:abstractNumId="17" w15:restartNumberingAfterBreak="0">
+  <w:abstractNum w:abstractNumId="18" w15:restartNumberingAfterBreak="0">
     <w:nsid w:val="40D90183"/>
     <w:multiLevelType w:val="hybridMultilevel"/>
     <w:tmpl w:val="3D02CC74"/>
@@ -5510,7 +2499,7 @@
       </w:pPr>
     </w:lvl>
   </w:abstractNum>
-  <w:abstractNum w:abstractNumId="18" w15:restartNumberingAfterBreak="0">
+  <w:abstractNum w:abstractNumId="19" w15:restartNumberingAfterBreak="0">
     <w:nsid w:val="4A8400D9"/>
     <w:multiLevelType w:val="hybridMultilevel"/>
     <w:tmpl w:val="54F80B86"/>
@@ -5625,7 +2614,7 @@
       </w:pPr>
     </w:lvl>
   </w:abstractNum>
-  <w:abstractNum w:abstractNumId="19" w15:restartNumberingAfterBreak="0">
+  <w:abstractNum w:abstractNumId="20" w15:restartNumberingAfterBreak="0">
     <w:nsid w:val="4AB539AE"/>
     <w:multiLevelType w:val="hybridMultilevel"/>
     <w:tmpl w:val="201E9B30"/>
@@ -5711,7 +2700,7 @@
       </w:pPr>
     </w:lvl>
   </w:abstractNum>
-  <w:abstractNum w:abstractNumId="20" w15:restartNumberingAfterBreak="0">
+  <w:abstractNum w:abstractNumId="21" w15:restartNumberingAfterBreak="0">
     <w:nsid w:val="4E7359B8"/>
     <w:multiLevelType w:val="hybridMultilevel"/>
     <w:tmpl w:val="52CCDE54"/>
@@ -5797,7 +2786,7 @@
       </w:pPr>
     </w:lvl>
   </w:abstractNum>
-  <w:abstractNum w:abstractNumId="21" w15:restartNumberingAfterBreak="0">
+  <w:abstractNum w:abstractNumId="22" w15:restartNumberingAfterBreak="0">
     <w:nsid w:val="522B0130"/>
     <w:multiLevelType w:val="hybridMultilevel"/>
     <w:tmpl w:val="9FA61ED6"/>
@@ -5913,7 +2902,7 @@
       </w:pPr>
     </w:lvl>
   </w:abstractNum>
-  <w:abstractNum w:abstractNumId="22" w15:restartNumberingAfterBreak="0">
+  <w:abstractNum w:abstractNumId="23" w15:restartNumberingAfterBreak="0">
     <w:nsid w:val="555E4456"/>
     <w:multiLevelType w:val="hybridMultilevel"/>
     <w:tmpl w:val="D0387A5A"/>
@@ -6029,7 +3018,7 @@
       </w:pPr>
     </w:lvl>
   </w:abstractNum>
-  <w:abstractNum w:abstractNumId="23" w15:restartNumberingAfterBreak="0">
+  <w:abstractNum w:abstractNumId="24" w15:restartNumberingAfterBreak="0">
     <w:nsid w:val="56B93FEF"/>
     <w:multiLevelType w:val="hybridMultilevel"/>
     <w:tmpl w:val="E8ACC06A"/>
@@ -6115,7 +3104,7 @@
       </w:pPr>
     </w:lvl>
   </w:abstractNum>
-  <w:abstractNum w:abstractNumId="24" w15:restartNumberingAfterBreak="0">
+  <w:abstractNum w:abstractNumId="25" w15:restartNumberingAfterBreak="0">
     <w:nsid w:val="63F9229D"/>
     <w:multiLevelType w:val="hybridMultilevel"/>
     <w:tmpl w:val="217E6B1C"/>
@@ -6231,7 +3220,7 @@
       </w:pPr>
     </w:lvl>
   </w:abstractNum>
-  <w:abstractNum w:abstractNumId="25" w15:restartNumberingAfterBreak="0">
+  <w:abstractNum w:abstractNumId="26" w15:restartNumberingAfterBreak="0">
     <w:nsid w:val="645C7415"/>
     <w:multiLevelType w:val="hybridMultilevel"/>
     <w:tmpl w:val="2F846774"/>
@@ -6317,7 +3306,7 @@
       </w:pPr>
     </w:lvl>
   </w:abstractNum>
-  <w:abstractNum w:abstractNumId="26" w15:restartNumberingAfterBreak="0">
+  <w:abstractNum w:abstractNumId="27" w15:restartNumberingAfterBreak="0">
     <w:nsid w:val="6F705BC6"/>
     <w:multiLevelType w:val="hybridMultilevel"/>
     <w:tmpl w:val="E6EA5B68"/>
@@ -6409,7 +3398,7 @@
       </w:pPr>
     </w:lvl>
   </w:abstractNum>
-  <w:abstractNum w:abstractNumId="27" w15:restartNumberingAfterBreak="0">
+  <w:abstractNum w:abstractNumId="28" w15:restartNumberingAfterBreak="0">
     <w:nsid w:val="711629C7"/>
     <w:multiLevelType w:val="hybridMultilevel"/>
     <w:tmpl w:val="A24CB198"/>
@@ -6528,7 +3517,7 @@
       </w:pPr>
     </w:lvl>
   </w:abstractNum>
-  <w:abstractNum w:abstractNumId="28" w15:restartNumberingAfterBreak="0">
+  <w:abstractNum w:abstractNumId="29" w15:restartNumberingAfterBreak="0">
     <w:nsid w:val="72BB3DA8"/>
     <w:multiLevelType w:val="hybridMultilevel"/>
     <w:tmpl w:val="38F45C14"/>
@@ -6644,7 +3633,7 @@
       </w:pPr>
     </w:lvl>
   </w:abstractNum>
-  <w:abstractNum w:abstractNumId="29" w15:restartNumberingAfterBreak="0">
+  <w:abstractNum w:abstractNumId="30" w15:restartNumberingAfterBreak="0">
     <w:nsid w:val="7504594B"/>
     <w:multiLevelType w:val="hybridMultilevel"/>
     <w:tmpl w:val="B5843BA2"/>
@@ -6730,7 +3719,7 @@
       </w:pPr>
     </w:lvl>
   </w:abstractNum>
-  <w:abstractNum w:abstractNumId="30" w15:restartNumberingAfterBreak="0">
+  <w:abstractNum w:abstractNumId="31" w15:restartNumberingAfterBreak="0">
     <w:nsid w:val="75260048"/>
     <w:multiLevelType w:val="hybridMultilevel"/>
     <w:tmpl w:val="092662D6"/>
@@ -6816,7 +3805,7 @@
       </w:pPr>
     </w:lvl>
   </w:abstractNum>
-  <w:abstractNum w:abstractNumId="31" w15:restartNumberingAfterBreak="0">
+  <w:abstractNum w:abstractNumId="32" w15:restartNumberingAfterBreak="0">
     <w:nsid w:val="76DD4977"/>
     <w:multiLevelType w:val="hybridMultilevel"/>
     <w:tmpl w:val="3C38A5FC"/>
@@ -6902,7 +3891,7 @@
       </w:pPr>
     </w:lvl>
   </w:abstractNum>
-  <w:abstractNum w:abstractNumId="32" w15:restartNumberingAfterBreak="0">
+  <w:abstractNum w:abstractNumId="33" w15:restartNumberingAfterBreak="0">
     <w:nsid w:val="76E86A22"/>
     <w:multiLevelType w:val="hybridMultilevel"/>
     <w:tmpl w:val="AED83EF2"/>
@@ -6988,7 +3977,7 @@
       </w:pPr>
     </w:lvl>
   </w:abstractNum>
-  <w:abstractNum w:abstractNumId="33" w15:restartNumberingAfterBreak="0">
+  <w:abstractNum w:abstractNumId="34" w15:restartNumberingAfterBreak="0">
     <w:nsid w:val="7700048B"/>
     <w:multiLevelType w:val="hybridMultilevel"/>
     <w:tmpl w:val="0D92D848"/>
@@ -7074,7 +4063,7 @@
       </w:pPr>
     </w:lvl>
   </w:abstractNum>
-  <w:abstractNum w:abstractNumId="34" w15:restartNumberingAfterBreak="0">
+  <w:abstractNum w:abstractNumId="35" w15:restartNumberingAfterBreak="0">
     <w:nsid w:val="78F806FE"/>
     <w:multiLevelType w:val="hybridMultilevel"/>
     <w:tmpl w:val="F2AA1378"/>
@@ -7190,7 +4179,7 @@
       </w:pPr>
     </w:lvl>
   </w:abstractNum>
-  <w:abstractNum w:abstractNumId="35" w15:restartNumberingAfterBreak="0">
+  <w:abstractNum w:abstractNumId="36" w15:restartNumberingAfterBreak="0">
     <w:nsid w:val="7FA76BB1"/>
     <w:multiLevelType w:val="hybridMultilevel"/>
     <w:tmpl w:val="5D5ADACE"/>
@@ -7277,112 +4266,115 @@
     </w:lvl>
   </w:abstractNum>
   <w:num w:numId="1">
+    <w:abstractNumId w:val="28"/>
+  </w:num>
+  <w:num w:numId="2">
+    <w:abstractNumId w:val="7"/>
+  </w:num>
+  <w:num w:numId="3">
+    <w:abstractNumId w:val="14"/>
+  </w:num>
+  <w:num w:numId="4">
+    <w:abstractNumId w:val="11"/>
+  </w:num>
+  <w:num w:numId="5">
+    <w:abstractNumId w:val="16"/>
+  </w:num>
+  <w:num w:numId="6">
+    <w:abstractNumId w:val="3"/>
+  </w:num>
+  <w:num w:numId="7">
+    <w:abstractNumId w:val="2"/>
+  </w:num>
+  <w:num w:numId="8">
+    <w:abstractNumId w:val="8"/>
+  </w:num>
+  <w:num w:numId="9">
     <w:abstractNumId w:val="27"/>
   </w:num>
-  <w:num w:numId="2">
+  <w:num w:numId="10">
+    <w:abstractNumId w:val="17"/>
+  </w:num>
+  <w:num w:numId="11">
+    <w:abstractNumId w:val="32"/>
+  </w:num>
+  <w:num w:numId="12">
+    <w:abstractNumId w:val="31"/>
+  </w:num>
+  <w:num w:numId="13">
+    <w:abstractNumId w:val="26"/>
+  </w:num>
+  <w:num w:numId="14">
     <w:abstractNumId w:val="6"/>
   </w:num>
-  <w:num w:numId="3">
+  <w:num w:numId="15">
+    <w:abstractNumId w:val="20"/>
+  </w:num>
+  <w:num w:numId="16">
+    <w:abstractNumId w:val="19"/>
+  </w:num>
+  <w:num w:numId="17">
+    <w:abstractNumId w:val="25"/>
+  </w:num>
+  <w:num w:numId="18">
+    <w:abstractNumId w:val="18"/>
+  </w:num>
+  <w:num w:numId="19">
+    <w:abstractNumId w:val="29"/>
+  </w:num>
+  <w:num w:numId="20">
+    <w:abstractNumId w:val="23"/>
+  </w:num>
+  <w:num w:numId="21">
+    <w:abstractNumId w:val="9"/>
+  </w:num>
+  <w:num w:numId="22">
+    <w:abstractNumId w:val="21"/>
+  </w:num>
+  <w:num w:numId="23">
+    <w:abstractNumId w:val="36"/>
+  </w:num>
+  <w:num w:numId="24">
+    <w:abstractNumId w:val="5"/>
+  </w:num>
+  <w:num w:numId="25">
+    <w:abstractNumId w:val="15"/>
+  </w:num>
+  <w:num w:numId="26">
+    <w:abstractNumId w:val="33"/>
+  </w:num>
+  <w:num w:numId="27">
     <w:abstractNumId w:val="13"/>
   </w:num>
-  <w:num w:numId="4">
+  <w:num w:numId="28">
+    <w:abstractNumId w:val="1"/>
+  </w:num>
+  <w:num w:numId="29">
+    <w:abstractNumId w:val="24"/>
+  </w:num>
+  <w:num w:numId="30">
+    <w:abstractNumId w:val="34"/>
+  </w:num>
+  <w:num w:numId="31">
+    <w:abstractNumId w:val="22"/>
+  </w:num>
+  <w:num w:numId="32">
+    <w:abstractNumId w:val="30"/>
+  </w:num>
+  <w:num w:numId="33">
+    <w:abstractNumId w:val="4"/>
+  </w:num>
+  <w:num w:numId="34">
     <w:abstractNumId w:val="10"/>
   </w:num>
-  <w:num w:numId="5">
-    <w:abstractNumId w:val="15"/>
+  <w:num w:numId="35">
+    <w:abstractNumId w:val="12"/>
   </w:num>
-  <w:num w:numId="6">
-    <w:abstractNumId w:val="2"/>
-  </w:num>
-  <w:num w:numId="7">
-    <w:abstractNumId w:val="1"/>
-  </w:num>
-  <w:num w:numId="8">
-    <w:abstractNumId w:val="7"/>
-  </w:num>
-  <w:num w:numId="9">
-    <w:abstractNumId w:val="26"/>
-  </w:num>
-  <w:num w:numId="10">
-    <w:abstractNumId w:val="16"/>
-  </w:num>
-  <w:num w:numId="11">
-    <w:abstractNumId w:val="31"/>
-  </w:num>
-  <w:num w:numId="12">
-    <w:abstractNumId w:val="30"/>
-  </w:num>
-  <w:num w:numId="13">
-    <w:abstractNumId w:val="25"/>
-  </w:num>
-  <w:num w:numId="14">
-    <w:abstractNumId w:val="5"/>
-  </w:num>
-  <w:num w:numId="15">
-    <w:abstractNumId w:val="19"/>
-  </w:num>
-  <w:num w:numId="16">
-    <w:abstractNumId w:val="18"/>
-  </w:num>
-  <w:num w:numId="17">
-    <w:abstractNumId w:val="24"/>
-  </w:num>
-  <w:num w:numId="18">
-    <w:abstractNumId w:val="17"/>
-  </w:num>
-  <w:num w:numId="19">
-    <w:abstractNumId w:val="28"/>
-  </w:num>
-  <w:num w:numId="20">
-    <w:abstractNumId w:val="22"/>
-  </w:num>
-  <w:num w:numId="21">
-    <w:abstractNumId w:val="8"/>
-  </w:num>
-  <w:num w:numId="22">
-    <w:abstractNumId w:val="20"/>
-  </w:num>
-  <w:num w:numId="23">
+  <w:num w:numId="36">
     <w:abstractNumId w:val="35"/>
   </w:num>
-  <w:num w:numId="24">
-    <w:abstractNumId w:val="4"/>
-  </w:num>
-  <w:num w:numId="25">
-    <w:abstractNumId w:val="14"/>
-  </w:num>
-  <w:num w:numId="26">
-    <w:abstractNumId w:val="32"/>
-  </w:num>
-  <w:num w:numId="27">
-    <w:abstractNumId w:val="12"/>
-  </w:num>
-  <w:num w:numId="28">
+  <w:num w:numId="37">
     <w:abstractNumId w:val="0"/>
-  </w:num>
-  <w:num w:numId="29">
-    <w:abstractNumId w:val="23"/>
-  </w:num>
-  <w:num w:numId="30">
-    <w:abstractNumId w:val="33"/>
-  </w:num>
-  <w:num w:numId="31">
-    <w:abstractNumId w:val="21"/>
-  </w:num>
-  <w:num w:numId="32">
-    <w:abstractNumId w:val="29"/>
-  </w:num>
-  <w:num w:numId="33">
-    <w:abstractNumId w:val="3"/>
-  </w:num>
-  <w:num w:numId="34">
-    <w:abstractNumId w:val="9"/>
-  </w:num>
-  <w:num w:numId="35">
-    <w:abstractNumId w:val="11"/>
-  </w:num>
-  <w:num w:numId="36">
-    <w:abstractNumId w:val="34"/>
   </w:num>
 </w:numbering>
 </file>

</xml_diff>